<commit_message>
Added Aktivity diagram and sequence diagram and state diagram with decription fo states
</commit_message>
<xml_diff>
--- a/Semestralny Projekt - Stanislav Marochok.docx
+++ b/Semestralny Projekt - Stanislav Marochok.docx
@@ -5526,34 +5526,6 @@
     </w:p>
     <w:p>
       <w:pPr>
-        <w:jc w:val="both"/>
-        <w:rPr>
-          <w:rFonts w:ascii="Times New Roman" w:hAnsi="Times New Roman" w:cs="Times New Roman"/>
-          <w:b/>
-          <w:bCs/>
-          <w:i/>
-          <w:iCs/>
-          <w:sz w:val="36"/>
-          <w:szCs w:val="36"/>
-        </w:rPr>
-      </w:pPr>
-    </w:p>
-    <w:p>
-      <w:pPr>
-        <w:jc w:val="both"/>
-        <w:rPr>
-          <w:rFonts w:ascii="Times New Roman" w:hAnsi="Times New Roman" w:cs="Times New Roman"/>
-          <w:b/>
-          <w:bCs/>
-          <w:i/>
-          <w:iCs/>
-          <w:sz w:val="36"/>
-          <w:szCs w:val="36"/>
-        </w:rPr>
-      </w:pPr>
-    </w:p>
-    <w:p>
-      <w:pPr>
         <w:pStyle w:val="ListParagraph"/>
         <w:numPr>
           <w:ilvl w:val="2"/>
@@ -6559,6 +6531,226 @@
     </w:p>
     <w:p>
       <w:pPr>
+        <w:jc w:val="both"/>
+        <w:rPr>
+          <w:rFonts w:ascii="Times New Roman" w:hAnsi="Times New Roman" w:cs="Times New Roman"/>
+          <w:sz w:val="24"/>
+          <w:szCs w:val="24"/>
+        </w:rPr>
+      </w:pPr>
+    </w:p>
+    <w:p>
+      <w:pPr>
+        <w:jc w:val="both"/>
+        <w:rPr>
+          <w:rFonts w:ascii="Times New Roman" w:hAnsi="Times New Roman" w:cs="Times New Roman"/>
+          <w:sz w:val="24"/>
+          <w:szCs w:val="24"/>
+        </w:rPr>
+      </w:pPr>
+    </w:p>
+    <w:p>
+      <w:pPr>
+        <w:jc w:val="both"/>
+        <w:rPr>
+          <w:rFonts w:ascii="Times New Roman" w:hAnsi="Times New Roman" w:cs="Times New Roman"/>
+          <w:sz w:val="24"/>
+          <w:szCs w:val="24"/>
+        </w:rPr>
+      </w:pPr>
+    </w:p>
+    <w:p>
+      <w:pPr>
+        <w:jc w:val="both"/>
+        <w:rPr>
+          <w:rFonts w:ascii="Times New Roman" w:hAnsi="Times New Roman" w:cs="Times New Roman"/>
+          <w:sz w:val="24"/>
+          <w:szCs w:val="24"/>
+        </w:rPr>
+      </w:pPr>
+    </w:p>
+    <w:p>
+      <w:pPr>
+        <w:jc w:val="both"/>
+        <w:rPr>
+          <w:rFonts w:ascii="Times New Roman" w:hAnsi="Times New Roman" w:cs="Times New Roman"/>
+          <w:sz w:val="24"/>
+          <w:szCs w:val="24"/>
+        </w:rPr>
+      </w:pPr>
+    </w:p>
+    <w:p>
+      <w:pPr>
+        <w:jc w:val="both"/>
+        <w:rPr>
+          <w:rFonts w:ascii="Times New Roman" w:hAnsi="Times New Roman" w:cs="Times New Roman"/>
+          <w:sz w:val="24"/>
+          <w:szCs w:val="24"/>
+        </w:rPr>
+      </w:pPr>
+    </w:p>
+    <w:p>
+      <w:pPr>
+        <w:jc w:val="both"/>
+        <w:rPr>
+          <w:rFonts w:ascii="Times New Roman" w:hAnsi="Times New Roman" w:cs="Times New Roman"/>
+          <w:sz w:val="24"/>
+          <w:szCs w:val="24"/>
+        </w:rPr>
+      </w:pPr>
+    </w:p>
+    <w:p>
+      <w:pPr>
+        <w:jc w:val="both"/>
+        <w:rPr>
+          <w:rFonts w:ascii="Times New Roman" w:hAnsi="Times New Roman" w:cs="Times New Roman"/>
+          <w:sz w:val="24"/>
+          <w:szCs w:val="24"/>
+        </w:rPr>
+      </w:pPr>
+    </w:p>
+    <w:p>
+      <w:pPr>
+        <w:jc w:val="both"/>
+        <w:rPr>
+          <w:rFonts w:ascii="Times New Roman" w:hAnsi="Times New Roman" w:cs="Times New Roman"/>
+          <w:sz w:val="24"/>
+          <w:szCs w:val="24"/>
+        </w:rPr>
+      </w:pPr>
+    </w:p>
+    <w:p>
+      <w:pPr>
+        <w:jc w:val="both"/>
+        <w:rPr>
+          <w:rFonts w:ascii="Times New Roman" w:hAnsi="Times New Roman" w:cs="Times New Roman"/>
+          <w:sz w:val="24"/>
+          <w:szCs w:val="24"/>
+        </w:rPr>
+      </w:pPr>
+    </w:p>
+    <w:p>
+      <w:pPr>
+        <w:jc w:val="both"/>
+        <w:rPr>
+          <w:rFonts w:ascii="Times New Roman" w:hAnsi="Times New Roman" w:cs="Times New Roman"/>
+          <w:sz w:val="24"/>
+          <w:szCs w:val="24"/>
+        </w:rPr>
+      </w:pPr>
+    </w:p>
+    <w:p>
+      <w:pPr>
+        <w:jc w:val="both"/>
+        <w:rPr>
+          <w:rFonts w:ascii="Times New Roman" w:hAnsi="Times New Roman" w:cs="Times New Roman"/>
+          <w:sz w:val="24"/>
+          <w:szCs w:val="24"/>
+        </w:rPr>
+      </w:pPr>
+    </w:p>
+    <w:p>
+      <w:pPr>
+        <w:jc w:val="both"/>
+        <w:rPr>
+          <w:rFonts w:ascii="Times New Roman" w:hAnsi="Times New Roman" w:cs="Times New Roman"/>
+          <w:sz w:val="24"/>
+          <w:szCs w:val="24"/>
+        </w:rPr>
+      </w:pPr>
+    </w:p>
+    <w:p>
+      <w:pPr>
+        <w:jc w:val="both"/>
+        <w:rPr>
+          <w:rFonts w:ascii="Times New Roman" w:hAnsi="Times New Roman" w:cs="Times New Roman"/>
+          <w:sz w:val="24"/>
+          <w:szCs w:val="24"/>
+        </w:rPr>
+      </w:pPr>
+    </w:p>
+    <w:p>
+      <w:pPr>
+        <w:jc w:val="both"/>
+        <w:rPr>
+          <w:rFonts w:ascii="Times New Roman" w:hAnsi="Times New Roman" w:cs="Times New Roman"/>
+          <w:sz w:val="24"/>
+          <w:szCs w:val="24"/>
+        </w:rPr>
+      </w:pPr>
+    </w:p>
+    <w:p>
+      <w:pPr>
+        <w:jc w:val="both"/>
+        <w:rPr>
+          <w:rFonts w:ascii="Times New Roman" w:hAnsi="Times New Roman" w:cs="Times New Roman"/>
+          <w:sz w:val="24"/>
+          <w:szCs w:val="24"/>
+        </w:rPr>
+      </w:pPr>
+    </w:p>
+    <w:p>
+      <w:pPr>
+        <w:jc w:val="both"/>
+        <w:rPr>
+          <w:rFonts w:ascii="Times New Roman" w:hAnsi="Times New Roman" w:cs="Times New Roman"/>
+          <w:sz w:val="24"/>
+          <w:szCs w:val="24"/>
+        </w:rPr>
+      </w:pPr>
+    </w:p>
+    <w:p>
+      <w:pPr>
+        <w:jc w:val="both"/>
+        <w:rPr>
+          <w:rFonts w:ascii="Times New Roman" w:hAnsi="Times New Roman" w:cs="Times New Roman"/>
+          <w:sz w:val="24"/>
+          <w:szCs w:val="24"/>
+        </w:rPr>
+      </w:pPr>
+    </w:p>
+    <w:p>
+      <w:pPr>
+        <w:jc w:val="both"/>
+        <w:rPr>
+          <w:rFonts w:ascii="Times New Roman" w:hAnsi="Times New Roman" w:cs="Times New Roman"/>
+          <w:sz w:val="24"/>
+          <w:szCs w:val="24"/>
+        </w:rPr>
+      </w:pPr>
+    </w:p>
+    <w:p>
+      <w:pPr>
+        <w:jc w:val="both"/>
+        <w:rPr>
+          <w:rFonts w:ascii="Times New Roman" w:hAnsi="Times New Roman" w:cs="Times New Roman"/>
+          <w:sz w:val="24"/>
+          <w:szCs w:val="24"/>
+        </w:rPr>
+      </w:pPr>
+    </w:p>
+    <w:p>
+      <w:pPr>
+        <w:jc w:val="both"/>
+        <w:rPr>
+          <w:rFonts w:ascii="Times New Roman" w:hAnsi="Times New Roman" w:cs="Times New Roman"/>
+          <w:sz w:val="24"/>
+          <w:szCs w:val="24"/>
+        </w:rPr>
+      </w:pPr>
+    </w:p>
+    <w:p>
+      <w:pPr>
+        <w:jc w:val="both"/>
+        <w:rPr>
+          <w:rFonts w:ascii="Times New Roman" w:hAnsi="Times New Roman" w:cs="Times New Roman"/>
+          <w:sz w:val="24"/>
+          <w:szCs w:val="24"/>
+        </w:rPr>
+      </w:pPr>
+    </w:p>
+    <w:p>
+      <w:pPr>
         <w:pStyle w:val="ListParagraph"/>
         <w:numPr>
           <w:ilvl w:val="1"/>
@@ -6583,6 +6775,7 @@
           <w:sz w:val="36"/>
           <w:szCs w:val="36"/>
         </w:rPr>
+        <w:lastRenderedPageBreak/>
         <w:t>Tabuľka najzložitejších prípadov</w:t>
       </w:r>
     </w:p>
@@ -6605,15 +6798,15 @@
             <w:pPr>
               <w:rPr>
                 <w:rFonts w:ascii="Times New Roman" w:hAnsi="Times New Roman" w:cs="Times New Roman"/>
-                <w:sz w:val="28"/>
-                <w:szCs w:val="28"/>
+                <w:sz w:val="24"/>
+                <w:szCs w:val="24"/>
               </w:rPr>
             </w:pPr>
             <w:r>
               <w:rPr>
                 <w:rFonts w:ascii="Times New Roman" w:hAnsi="Times New Roman" w:cs="Times New Roman"/>
-                <w:sz w:val="28"/>
-                <w:szCs w:val="28"/>
+                <w:sz w:val="24"/>
+                <w:szCs w:val="24"/>
               </w:rPr>
               <w:t>ID</w:t>
             </w:r>
@@ -6627,15 +6820,15 @@
             <w:pPr>
               <w:rPr>
                 <w:rFonts w:ascii="Times New Roman" w:hAnsi="Times New Roman" w:cs="Times New Roman"/>
-                <w:sz w:val="28"/>
-                <w:szCs w:val="28"/>
+                <w:sz w:val="24"/>
+                <w:szCs w:val="24"/>
               </w:rPr>
             </w:pPr>
             <w:r>
               <w:rPr>
                 <w:rFonts w:ascii="Times New Roman" w:hAnsi="Times New Roman" w:cs="Times New Roman"/>
-                <w:sz w:val="28"/>
-                <w:szCs w:val="28"/>
+                <w:sz w:val="24"/>
+                <w:szCs w:val="24"/>
               </w:rPr>
               <w:t>1</w:t>
             </w:r>
@@ -6651,15 +6844,15 @@
             <w:pPr>
               <w:rPr>
                 <w:rFonts w:ascii="Times New Roman" w:hAnsi="Times New Roman" w:cs="Times New Roman"/>
-                <w:sz w:val="28"/>
-                <w:szCs w:val="28"/>
+                <w:sz w:val="24"/>
+                <w:szCs w:val="24"/>
               </w:rPr>
             </w:pPr>
             <w:r>
               <w:rPr>
                 <w:rFonts w:ascii="Times New Roman" w:hAnsi="Times New Roman" w:cs="Times New Roman"/>
-                <w:sz w:val="28"/>
-                <w:szCs w:val="28"/>
+                <w:sz w:val="24"/>
+                <w:szCs w:val="24"/>
               </w:rPr>
               <w:t>Názov</w:t>
             </w:r>
@@ -6673,39 +6866,39 @@
             <w:pPr>
               <w:rPr>
                 <w:rFonts w:ascii="Times New Roman" w:hAnsi="Times New Roman" w:cs="Times New Roman"/>
-                <w:sz w:val="28"/>
-                <w:szCs w:val="28"/>
+                <w:sz w:val="24"/>
+                <w:szCs w:val="24"/>
               </w:rPr>
             </w:pPr>
             <w:r>
               <w:rPr>
                 <w:rFonts w:ascii="Times New Roman" w:hAnsi="Times New Roman" w:cs="Times New Roman"/>
-                <w:sz w:val="28"/>
-                <w:szCs w:val="28"/>
+                <w:sz w:val="24"/>
+                <w:szCs w:val="24"/>
               </w:rPr>
               <w:t xml:space="preserve">Prihlásenie </w:t>
             </w:r>
             <w:r>
               <w:rPr>
                 <w:rFonts w:ascii="Times New Roman" w:hAnsi="Times New Roman" w:cs="Times New Roman"/>
-                <w:sz w:val="28"/>
-                <w:szCs w:val="28"/>
+                <w:sz w:val="24"/>
+                <w:szCs w:val="24"/>
               </w:rPr>
               <w:t>užívateľa</w:t>
             </w:r>
             <w:r>
               <w:rPr>
                 <w:rFonts w:ascii="Times New Roman" w:hAnsi="Times New Roman" w:cs="Times New Roman"/>
-                <w:sz w:val="28"/>
-                <w:szCs w:val="28"/>
+                <w:sz w:val="24"/>
+                <w:szCs w:val="24"/>
               </w:rPr>
               <w:t xml:space="preserve"> do </w:t>
             </w:r>
             <w:r>
               <w:rPr>
                 <w:rFonts w:ascii="Times New Roman" w:hAnsi="Times New Roman" w:cs="Times New Roman"/>
-                <w:sz w:val="28"/>
-                <w:szCs w:val="28"/>
+                <w:sz w:val="24"/>
+                <w:szCs w:val="24"/>
               </w:rPr>
               <w:t>systému</w:t>
             </w:r>
@@ -6721,15 +6914,15 @@
             <w:pPr>
               <w:rPr>
                 <w:rFonts w:ascii="Times New Roman" w:hAnsi="Times New Roman" w:cs="Times New Roman"/>
-                <w:sz w:val="28"/>
-                <w:szCs w:val="28"/>
+                <w:sz w:val="24"/>
+                <w:szCs w:val="24"/>
               </w:rPr>
             </w:pPr>
             <w:r>
               <w:rPr>
                 <w:rFonts w:ascii="Times New Roman" w:hAnsi="Times New Roman" w:cs="Times New Roman"/>
-                <w:sz w:val="28"/>
-                <w:szCs w:val="28"/>
+                <w:sz w:val="24"/>
+                <w:szCs w:val="24"/>
               </w:rPr>
               <w:t>Vstupné údaje</w:t>
             </w:r>
@@ -6748,47 +6941,47 @@
               </w:numPr>
               <w:rPr>
                 <w:rFonts w:ascii="Times New Roman" w:hAnsi="Times New Roman" w:cs="Times New Roman"/>
-                <w:sz w:val="28"/>
-                <w:szCs w:val="28"/>
+                <w:sz w:val="24"/>
+                <w:szCs w:val="24"/>
               </w:rPr>
             </w:pPr>
             <w:r>
               <w:rPr>
                 <w:rFonts w:ascii="Times New Roman" w:hAnsi="Times New Roman" w:cs="Times New Roman"/>
-                <w:sz w:val="28"/>
-                <w:szCs w:val="28"/>
+                <w:sz w:val="24"/>
+                <w:szCs w:val="24"/>
               </w:rPr>
               <w:t>Užívateľ</w:t>
             </w:r>
             <w:r>
               <w:rPr>
                 <w:rFonts w:ascii="Times New Roman" w:hAnsi="Times New Roman" w:cs="Times New Roman"/>
-                <w:sz w:val="28"/>
-                <w:szCs w:val="28"/>
+                <w:sz w:val="24"/>
+                <w:szCs w:val="24"/>
               </w:rPr>
               <w:t xml:space="preserve"> sa </w:t>
             </w:r>
             <w:r>
               <w:rPr>
                 <w:rFonts w:ascii="Times New Roman" w:hAnsi="Times New Roman" w:cs="Times New Roman"/>
-                <w:sz w:val="28"/>
-                <w:szCs w:val="28"/>
+                <w:sz w:val="24"/>
+                <w:szCs w:val="24"/>
               </w:rPr>
               <w:t>úspešne</w:t>
             </w:r>
             <w:r>
               <w:rPr>
                 <w:rFonts w:ascii="Times New Roman" w:hAnsi="Times New Roman" w:cs="Times New Roman"/>
-                <w:sz w:val="28"/>
-                <w:szCs w:val="28"/>
+                <w:sz w:val="24"/>
+                <w:szCs w:val="24"/>
               </w:rPr>
               <w:t xml:space="preserve"> zaregistroval v </w:t>
             </w:r>
             <w:r>
               <w:rPr>
                 <w:rFonts w:ascii="Times New Roman" w:hAnsi="Times New Roman" w:cs="Times New Roman"/>
-                <w:sz w:val="28"/>
-                <w:szCs w:val="28"/>
+                <w:sz w:val="24"/>
+                <w:szCs w:val="24"/>
               </w:rPr>
               <w:t>systéme</w:t>
             </w:r>
@@ -6802,47 +6995,47 @@
               </w:numPr>
               <w:rPr>
                 <w:rFonts w:ascii="Times New Roman" w:hAnsi="Times New Roman" w:cs="Times New Roman"/>
-                <w:sz w:val="28"/>
-                <w:szCs w:val="28"/>
+                <w:sz w:val="24"/>
+                <w:szCs w:val="24"/>
               </w:rPr>
             </w:pPr>
             <w:r>
               <w:rPr>
                 <w:rFonts w:ascii="Times New Roman" w:hAnsi="Times New Roman" w:cs="Times New Roman"/>
-                <w:sz w:val="28"/>
-                <w:szCs w:val="28"/>
+                <w:sz w:val="24"/>
+                <w:szCs w:val="24"/>
               </w:rPr>
               <w:t xml:space="preserve">Prihlasovacie údaje nového </w:t>
             </w:r>
             <w:r>
               <w:rPr>
                 <w:rFonts w:ascii="Times New Roman" w:hAnsi="Times New Roman" w:cs="Times New Roman"/>
-                <w:sz w:val="28"/>
-                <w:szCs w:val="28"/>
+                <w:sz w:val="24"/>
+                <w:szCs w:val="24"/>
               </w:rPr>
               <w:t>užívateľa</w:t>
             </w:r>
             <w:r>
               <w:rPr>
                 <w:rFonts w:ascii="Times New Roman" w:hAnsi="Times New Roman" w:cs="Times New Roman"/>
-                <w:sz w:val="28"/>
-                <w:szCs w:val="28"/>
+                <w:sz w:val="24"/>
+                <w:szCs w:val="24"/>
               </w:rPr>
               <w:t xml:space="preserve"> sa uložili na serveri v </w:t>
             </w:r>
             <w:r>
               <w:rPr>
                 <w:rFonts w:ascii="Times New Roman" w:hAnsi="Times New Roman" w:cs="Times New Roman"/>
-                <w:sz w:val="28"/>
-                <w:szCs w:val="28"/>
+                <w:sz w:val="24"/>
+                <w:szCs w:val="24"/>
               </w:rPr>
               <w:t>databáze</w:t>
             </w:r>
             <w:r>
               <w:rPr>
                 <w:rFonts w:ascii="Times New Roman" w:hAnsi="Times New Roman" w:cs="Times New Roman"/>
-                <w:sz w:val="28"/>
-                <w:szCs w:val="28"/>
+                <w:sz w:val="24"/>
+                <w:szCs w:val="24"/>
               </w:rPr>
               <w:t xml:space="preserve"> a sú platne</w:t>
             </w:r>
@@ -6858,15 +7051,15 @@
             <w:pPr>
               <w:rPr>
                 <w:rFonts w:ascii="Times New Roman" w:hAnsi="Times New Roman" w:cs="Times New Roman"/>
-                <w:sz w:val="28"/>
-                <w:szCs w:val="28"/>
+                <w:sz w:val="24"/>
+                <w:szCs w:val="24"/>
               </w:rPr>
             </w:pPr>
             <w:r>
               <w:rPr>
                 <w:rFonts w:ascii="Times New Roman" w:hAnsi="Times New Roman" w:cs="Times New Roman"/>
-                <w:sz w:val="28"/>
-                <w:szCs w:val="28"/>
+                <w:sz w:val="24"/>
+                <w:szCs w:val="24"/>
               </w:rPr>
               <w:t>Hráč</w:t>
             </w:r>
@@ -6880,55 +7073,55 @@
             <w:pPr>
               <w:rPr>
                 <w:rFonts w:ascii="Times New Roman" w:hAnsi="Times New Roman" w:cs="Times New Roman"/>
-                <w:sz w:val="28"/>
-                <w:szCs w:val="28"/>
+                <w:sz w:val="24"/>
+                <w:szCs w:val="24"/>
               </w:rPr>
             </w:pPr>
             <w:r>
               <w:rPr>
                 <w:rFonts w:ascii="Times New Roman" w:hAnsi="Times New Roman" w:cs="Times New Roman"/>
-                <w:sz w:val="28"/>
-                <w:szCs w:val="28"/>
+                <w:sz w:val="24"/>
+                <w:szCs w:val="24"/>
               </w:rPr>
               <w:t>Objednávateľ</w:t>
             </w:r>
             <w:r>
               <w:rPr>
                 <w:rFonts w:ascii="Times New Roman" w:hAnsi="Times New Roman" w:cs="Times New Roman"/>
-                <w:sz w:val="28"/>
-                <w:szCs w:val="28"/>
+                <w:sz w:val="24"/>
+                <w:szCs w:val="24"/>
               </w:rPr>
               <w:t xml:space="preserve"> / </w:t>
             </w:r>
             <w:r>
               <w:rPr>
                 <w:rFonts w:ascii="Times New Roman" w:hAnsi="Times New Roman" w:cs="Times New Roman"/>
-                <w:sz w:val="28"/>
-                <w:szCs w:val="28"/>
+                <w:sz w:val="24"/>
+                <w:szCs w:val="24"/>
               </w:rPr>
               <w:t>Prepravná</w:t>
             </w:r>
             <w:r>
               <w:rPr>
                 <w:rFonts w:ascii="Times New Roman" w:hAnsi="Times New Roman" w:cs="Times New Roman"/>
-                <w:sz w:val="28"/>
-                <w:szCs w:val="28"/>
+                <w:sz w:val="24"/>
+                <w:szCs w:val="24"/>
               </w:rPr>
               <w:t xml:space="preserve"> spoločnosť</w:t>
             </w:r>
             <w:r>
               <w:rPr>
                 <w:rFonts w:ascii="Times New Roman" w:hAnsi="Times New Roman" w:cs="Times New Roman"/>
-                <w:sz w:val="28"/>
-                <w:szCs w:val="28"/>
+                <w:sz w:val="24"/>
+                <w:szCs w:val="24"/>
               </w:rPr>
               <w:t xml:space="preserve"> - </w:t>
             </w:r>
             <w:r>
               <w:rPr>
                 <w:rFonts w:ascii="Times New Roman" w:hAnsi="Times New Roman" w:cs="Times New Roman"/>
-                <w:sz w:val="28"/>
-                <w:szCs w:val="28"/>
+                <w:sz w:val="24"/>
+                <w:szCs w:val="24"/>
               </w:rPr>
               <w:t>užívateľ</w:t>
             </w:r>
@@ -6944,15 +7137,15 @@
             <w:pPr>
               <w:rPr>
                 <w:rFonts w:ascii="Times New Roman" w:hAnsi="Times New Roman" w:cs="Times New Roman"/>
-                <w:sz w:val="28"/>
-                <w:szCs w:val="28"/>
+                <w:sz w:val="24"/>
+                <w:szCs w:val="24"/>
               </w:rPr>
             </w:pPr>
             <w:r>
               <w:rPr>
                 <w:rFonts w:ascii="Times New Roman" w:hAnsi="Times New Roman" w:cs="Times New Roman"/>
-                <w:sz w:val="28"/>
-                <w:szCs w:val="28"/>
+                <w:sz w:val="24"/>
+                <w:szCs w:val="24"/>
               </w:rPr>
               <w:t>Postupnosť udalostí</w:t>
             </w:r>
@@ -6971,111 +7164,111 @@
               </w:numPr>
               <w:rPr>
                 <w:rFonts w:ascii="Times New Roman" w:hAnsi="Times New Roman" w:cs="Times New Roman"/>
-                <w:sz w:val="28"/>
-                <w:szCs w:val="28"/>
+                <w:sz w:val="24"/>
+                <w:szCs w:val="24"/>
               </w:rPr>
             </w:pPr>
             <w:r>
               <w:rPr>
                 <w:rFonts w:ascii="Times New Roman" w:hAnsi="Times New Roman" w:cs="Times New Roman"/>
-                <w:sz w:val="28"/>
-                <w:szCs w:val="28"/>
+                <w:sz w:val="24"/>
+                <w:szCs w:val="24"/>
               </w:rPr>
               <w:t>Užívateľ</w:t>
             </w:r>
             <w:r>
               <w:rPr>
                 <w:rFonts w:ascii="Times New Roman" w:hAnsi="Times New Roman" w:cs="Times New Roman"/>
-                <w:sz w:val="28"/>
-                <w:szCs w:val="28"/>
+                <w:sz w:val="24"/>
+                <w:szCs w:val="24"/>
               </w:rPr>
               <w:t xml:space="preserve"> sa pokúša </w:t>
             </w:r>
             <w:r>
               <w:rPr>
                 <w:rFonts w:ascii="Times New Roman" w:hAnsi="Times New Roman" w:cs="Times New Roman"/>
-                <w:sz w:val="28"/>
-                <w:szCs w:val="28"/>
+                <w:sz w:val="24"/>
+                <w:szCs w:val="24"/>
               </w:rPr>
               <w:t>prihlásiť</w:t>
             </w:r>
             <w:r>
               <w:rPr>
                 <w:rFonts w:ascii="Times New Roman" w:hAnsi="Times New Roman" w:cs="Times New Roman"/>
-                <w:sz w:val="28"/>
-                <w:szCs w:val="28"/>
+                <w:sz w:val="24"/>
+                <w:szCs w:val="24"/>
               </w:rPr>
               <w:t xml:space="preserve"> do </w:t>
             </w:r>
             <w:r>
               <w:rPr>
                 <w:rFonts w:ascii="Times New Roman" w:hAnsi="Times New Roman" w:cs="Times New Roman"/>
-                <w:sz w:val="28"/>
-                <w:szCs w:val="28"/>
+                <w:sz w:val="24"/>
+                <w:szCs w:val="24"/>
               </w:rPr>
               <w:t>systému</w:t>
             </w:r>
             <w:r>
               <w:rPr>
                 <w:rFonts w:ascii="Times New Roman" w:hAnsi="Times New Roman" w:cs="Times New Roman"/>
-                <w:sz w:val="28"/>
-                <w:szCs w:val="28"/>
+                <w:sz w:val="24"/>
+                <w:szCs w:val="24"/>
               </w:rPr>
               <w:t xml:space="preserve"> pomocou </w:t>
             </w:r>
             <w:r>
               <w:rPr>
                 <w:rFonts w:ascii="Times New Roman" w:hAnsi="Times New Roman" w:cs="Times New Roman"/>
-                <w:sz w:val="28"/>
-                <w:szCs w:val="28"/>
+                <w:sz w:val="24"/>
+                <w:szCs w:val="24"/>
               </w:rPr>
               <w:t>hocijakého</w:t>
             </w:r>
             <w:r>
               <w:rPr>
                 <w:rFonts w:ascii="Times New Roman" w:hAnsi="Times New Roman" w:cs="Times New Roman"/>
-                <w:sz w:val="28"/>
-                <w:szCs w:val="28"/>
+                <w:sz w:val="24"/>
+                <w:szCs w:val="24"/>
               </w:rPr>
               <w:t xml:space="preserve"> prostriedku, ale </w:t>
             </w:r>
             <w:r>
               <w:rPr>
                 <w:rFonts w:ascii="Times New Roman" w:hAnsi="Times New Roman" w:cs="Times New Roman"/>
-                <w:sz w:val="28"/>
-                <w:szCs w:val="28"/>
+                <w:sz w:val="24"/>
+                <w:szCs w:val="24"/>
               </w:rPr>
               <w:t>systém</w:t>
             </w:r>
             <w:r>
               <w:rPr>
                 <w:rFonts w:ascii="Times New Roman" w:hAnsi="Times New Roman" w:cs="Times New Roman"/>
-                <w:sz w:val="28"/>
-                <w:szCs w:val="28"/>
+                <w:sz w:val="24"/>
+                <w:szCs w:val="24"/>
               </w:rPr>
               <w:t xml:space="preserve"> ho tam nepustí</w:t>
             </w:r>
             <w:r>
               <w:rPr>
                 <w:rFonts w:ascii="Times New Roman" w:hAnsi="Times New Roman" w:cs="Times New Roman"/>
-                <w:sz w:val="28"/>
-                <w:szCs w:val="28"/>
+                <w:sz w:val="24"/>
+                <w:szCs w:val="24"/>
               </w:rPr>
               <w:t xml:space="preserve"> z dôvodu že zadal </w:t>
             </w:r>
             <w:r>
               <w:rPr>
                 <w:rFonts w:ascii="Times New Roman" w:hAnsi="Times New Roman" w:cs="Times New Roman"/>
-                <w:sz w:val="28"/>
-                <w:szCs w:val="28"/>
+                <w:sz w:val="24"/>
+                <w:szCs w:val="24"/>
               </w:rPr>
               <w:t>nesprávne</w:t>
             </w:r>
             <w:r>
               <w:rPr>
                 <w:rFonts w:ascii="Times New Roman" w:hAnsi="Times New Roman" w:cs="Times New Roman"/>
-                <w:sz w:val="28"/>
-                <w:szCs w:val="28"/>
+                <w:sz w:val="24"/>
+                <w:szCs w:val="24"/>
               </w:rPr>
               <w:t xml:space="preserve"> heslo</w:t>
             </w:r>
@@ -7089,39 +7282,39 @@
               </w:numPr>
               <w:rPr>
                 <w:rFonts w:ascii="Times New Roman" w:hAnsi="Times New Roman" w:cs="Times New Roman"/>
-                <w:sz w:val="28"/>
-                <w:szCs w:val="28"/>
+                <w:sz w:val="24"/>
+                <w:szCs w:val="24"/>
               </w:rPr>
             </w:pPr>
             <w:r>
               <w:rPr>
                 <w:rFonts w:ascii="Times New Roman" w:hAnsi="Times New Roman" w:cs="Times New Roman"/>
-                <w:sz w:val="28"/>
-                <w:szCs w:val="28"/>
+                <w:sz w:val="24"/>
+                <w:szCs w:val="24"/>
               </w:rPr>
               <w:t xml:space="preserve">Následne </w:t>
             </w:r>
             <w:r>
               <w:rPr>
                 <w:rFonts w:ascii="Times New Roman" w:hAnsi="Times New Roman" w:cs="Times New Roman"/>
-                <w:sz w:val="28"/>
-                <w:szCs w:val="28"/>
+                <w:sz w:val="24"/>
+                <w:szCs w:val="24"/>
               </w:rPr>
               <w:t>užívateľ</w:t>
             </w:r>
             <w:r>
               <w:rPr>
                 <w:rFonts w:ascii="Times New Roman" w:hAnsi="Times New Roman" w:cs="Times New Roman"/>
-                <w:sz w:val="28"/>
-                <w:szCs w:val="28"/>
+                <w:sz w:val="24"/>
+                <w:szCs w:val="24"/>
               </w:rPr>
               <w:t xml:space="preserve"> zasiela správu </w:t>
             </w:r>
             <w:r>
               <w:rPr>
                 <w:rFonts w:ascii="Times New Roman" w:hAnsi="Times New Roman" w:cs="Times New Roman"/>
-                <w:sz w:val="28"/>
-                <w:szCs w:val="28"/>
+                <w:sz w:val="24"/>
+                <w:szCs w:val="24"/>
               </w:rPr>
               <w:t>správcovi</w:t>
             </w:r>
@@ -7135,55 +7328,55 @@
               </w:numPr>
               <w:rPr>
                 <w:rFonts w:ascii="Times New Roman" w:hAnsi="Times New Roman" w:cs="Times New Roman"/>
-                <w:sz w:val="28"/>
-                <w:szCs w:val="28"/>
+                <w:sz w:val="24"/>
+                <w:szCs w:val="24"/>
               </w:rPr>
             </w:pPr>
             <w:r>
               <w:rPr>
                 <w:rFonts w:ascii="Times New Roman" w:hAnsi="Times New Roman" w:cs="Times New Roman"/>
-                <w:sz w:val="28"/>
-                <w:szCs w:val="28"/>
+                <w:sz w:val="24"/>
+                <w:szCs w:val="24"/>
               </w:rPr>
               <w:t>Správca</w:t>
             </w:r>
             <w:r>
               <w:rPr>
                 <w:rFonts w:ascii="Times New Roman" w:hAnsi="Times New Roman" w:cs="Times New Roman"/>
-                <w:sz w:val="28"/>
-                <w:szCs w:val="28"/>
+                <w:sz w:val="24"/>
+                <w:szCs w:val="24"/>
               </w:rPr>
               <w:t xml:space="preserve"> sa pozrie na </w:t>
             </w:r>
             <w:r>
               <w:rPr>
                 <w:rFonts w:ascii="Times New Roman" w:hAnsi="Times New Roman" w:cs="Times New Roman"/>
-                <w:sz w:val="28"/>
-                <w:szCs w:val="28"/>
+                <w:sz w:val="24"/>
+                <w:szCs w:val="24"/>
               </w:rPr>
               <w:t>systém</w:t>
             </w:r>
             <w:r>
               <w:rPr>
                 <w:rFonts w:ascii="Times New Roman" w:hAnsi="Times New Roman" w:cs="Times New Roman"/>
-                <w:sz w:val="28"/>
-                <w:szCs w:val="28"/>
+                <w:sz w:val="24"/>
+                <w:szCs w:val="24"/>
               </w:rPr>
               <w:t xml:space="preserve">, vidí že heslo </w:t>
             </w:r>
             <w:r>
               <w:rPr>
                 <w:rFonts w:ascii="Times New Roman" w:hAnsi="Times New Roman" w:cs="Times New Roman"/>
-                <w:sz w:val="28"/>
-                <w:szCs w:val="28"/>
+                <w:sz w:val="24"/>
+                <w:szCs w:val="24"/>
               </w:rPr>
               <w:t>pomocou</w:t>
             </w:r>
             <w:r>
               <w:rPr>
                 <w:rFonts w:ascii="Times New Roman" w:hAnsi="Times New Roman" w:cs="Times New Roman"/>
-                <w:sz w:val="28"/>
-                <w:szCs w:val="28"/>
+                <w:sz w:val="24"/>
+                <w:szCs w:val="24"/>
               </w:rPr>
               <w:t xml:space="preserve"> </w:t>
             </w:r>
@@ -7191,8 +7384,8 @@
             <w:r>
               <w:rPr>
                 <w:rFonts w:ascii="Times New Roman" w:hAnsi="Times New Roman" w:cs="Times New Roman"/>
-                <w:sz w:val="28"/>
-                <w:szCs w:val="28"/>
+                <w:sz w:val="24"/>
+                <w:szCs w:val="24"/>
               </w:rPr>
               <w:t>ktoreho</w:t>
             </w:r>
@@ -7200,8 +7393,8 @@
             <w:r>
               <w:rPr>
                 <w:rFonts w:ascii="Times New Roman" w:hAnsi="Times New Roman" w:cs="Times New Roman"/>
-                <w:sz w:val="28"/>
-                <w:szCs w:val="28"/>
+                <w:sz w:val="24"/>
+                <w:szCs w:val="24"/>
               </w:rPr>
               <w:t xml:space="preserve"> </w:t>
             </w:r>
@@ -7209,8 +7402,8 @@
             <w:r>
               <w:rPr>
                 <w:rFonts w:ascii="Times New Roman" w:hAnsi="Times New Roman" w:cs="Times New Roman"/>
-                <w:sz w:val="28"/>
-                <w:szCs w:val="28"/>
+                <w:sz w:val="24"/>
+                <w:szCs w:val="24"/>
               </w:rPr>
               <w:t>uživateľ</w:t>
             </w:r>
@@ -7218,8 +7411,8 @@
             <w:r>
               <w:rPr>
                 <w:rFonts w:ascii="Times New Roman" w:hAnsi="Times New Roman" w:cs="Times New Roman"/>
-                <w:sz w:val="28"/>
-                <w:szCs w:val="28"/>
+                <w:sz w:val="24"/>
+                <w:szCs w:val="24"/>
               </w:rPr>
               <w:t xml:space="preserve"> sa </w:t>
             </w:r>
@@ -7227,8 +7420,8 @@
             <w:r>
               <w:rPr>
                 <w:rFonts w:ascii="Times New Roman" w:hAnsi="Times New Roman" w:cs="Times New Roman"/>
-                <w:sz w:val="28"/>
-                <w:szCs w:val="28"/>
+                <w:sz w:val="24"/>
+                <w:szCs w:val="24"/>
               </w:rPr>
               <w:t>snaži</w:t>
             </w:r>
@@ -7236,8 +7429,8 @@
             <w:r>
               <w:rPr>
                 <w:rFonts w:ascii="Times New Roman" w:hAnsi="Times New Roman" w:cs="Times New Roman"/>
-                <w:sz w:val="28"/>
-                <w:szCs w:val="28"/>
+                <w:sz w:val="24"/>
+                <w:szCs w:val="24"/>
               </w:rPr>
               <w:t xml:space="preserve"> </w:t>
             </w:r>
@@ -7245,8 +7438,8 @@
             <w:r>
               <w:rPr>
                 <w:rFonts w:ascii="Times New Roman" w:hAnsi="Times New Roman" w:cs="Times New Roman"/>
-                <w:sz w:val="28"/>
-                <w:szCs w:val="28"/>
+                <w:sz w:val="24"/>
+                <w:szCs w:val="24"/>
               </w:rPr>
               <w:t>prihlasiť</w:t>
             </w:r>
@@ -7254,8 +7447,8 @@
             <w:r>
               <w:rPr>
                 <w:rFonts w:ascii="Times New Roman" w:hAnsi="Times New Roman" w:cs="Times New Roman"/>
-                <w:sz w:val="28"/>
-                <w:szCs w:val="28"/>
+                <w:sz w:val="24"/>
+                <w:szCs w:val="24"/>
               </w:rPr>
               <w:t xml:space="preserve"> je zle</w:t>
             </w:r>
@@ -7269,16 +7462,16 @@
               </w:numPr>
               <w:rPr>
                 <w:rFonts w:ascii="Times New Roman" w:hAnsi="Times New Roman" w:cs="Times New Roman"/>
-                <w:sz w:val="28"/>
-                <w:szCs w:val="28"/>
+                <w:sz w:val="24"/>
+                <w:szCs w:val="24"/>
               </w:rPr>
             </w:pPr>
             <w:proofErr w:type="spellStart"/>
             <w:r>
               <w:rPr>
                 <w:rFonts w:ascii="Times New Roman" w:hAnsi="Times New Roman" w:cs="Times New Roman"/>
-                <w:sz w:val="28"/>
-                <w:szCs w:val="28"/>
+                <w:sz w:val="24"/>
+                <w:szCs w:val="24"/>
               </w:rPr>
               <w:t>Nasledne</w:t>
             </w:r>
@@ -7286,8 +7479,8 @@
             <w:r>
               <w:rPr>
                 <w:rFonts w:ascii="Times New Roman" w:hAnsi="Times New Roman" w:cs="Times New Roman"/>
-                <w:sz w:val="28"/>
-                <w:szCs w:val="28"/>
+                <w:sz w:val="24"/>
+                <w:szCs w:val="24"/>
               </w:rPr>
               <w:t xml:space="preserve"> správca zasiela </w:t>
             </w:r>
@@ -7295,8 +7488,8 @@
             <w:r>
               <w:rPr>
                 <w:rFonts w:ascii="Times New Roman" w:hAnsi="Times New Roman" w:cs="Times New Roman"/>
-                <w:sz w:val="28"/>
-                <w:szCs w:val="28"/>
+                <w:sz w:val="24"/>
+                <w:szCs w:val="24"/>
               </w:rPr>
               <w:t>uživatelovi</w:t>
             </w:r>
@@ -7304,8 +7497,8 @@
             <w:r>
               <w:rPr>
                 <w:rFonts w:ascii="Times New Roman" w:hAnsi="Times New Roman" w:cs="Times New Roman"/>
-                <w:sz w:val="28"/>
-                <w:szCs w:val="28"/>
+                <w:sz w:val="24"/>
+                <w:szCs w:val="24"/>
               </w:rPr>
               <w:t xml:space="preserve"> </w:t>
             </w:r>
@@ -7313,8 +7506,8 @@
             <w:r>
               <w:rPr>
                 <w:rFonts w:ascii="Times New Roman" w:hAnsi="Times New Roman" w:cs="Times New Roman"/>
-                <w:sz w:val="28"/>
-                <w:szCs w:val="28"/>
+                <w:sz w:val="24"/>
+                <w:szCs w:val="24"/>
               </w:rPr>
               <w:t>spravne</w:t>
             </w:r>
@@ -7322,8 +7515,8 @@
             <w:r>
               <w:rPr>
                 <w:rFonts w:ascii="Times New Roman" w:hAnsi="Times New Roman" w:cs="Times New Roman"/>
-                <w:sz w:val="28"/>
-                <w:szCs w:val="28"/>
+                <w:sz w:val="24"/>
+                <w:szCs w:val="24"/>
               </w:rPr>
               <w:t xml:space="preserve"> heslo</w:t>
             </w:r>
@@ -7331,54 +7524,6 @@
         </w:tc>
       </w:tr>
     </w:tbl>
-    <w:p>
-      <w:pPr>
-        <w:rPr>
-          <w:rFonts w:ascii="Times New Roman" w:hAnsi="Times New Roman" w:cs="Times New Roman"/>
-          <w:b/>
-          <w:bCs/>
-          <w:sz w:val="36"/>
-          <w:szCs w:val="36"/>
-          <w:u w:val="single"/>
-        </w:rPr>
-      </w:pPr>
-    </w:p>
-    <w:p>
-      <w:pPr>
-        <w:rPr>
-          <w:rFonts w:ascii="Times New Roman" w:hAnsi="Times New Roman" w:cs="Times New Roman"/>
-          <w:b/>
-          <w:bCs/>
-          <w:sz w:val="36"/>
-          <w:szCs w:val="36"/>
-          <w:u w:val="single"/>
-        </w:rPr>
-      </w:pPr>
-    </w:p>
-    <w:p>
-      <w:pPr>
-        <w:rPr>
-          <w:rFonts w:ascii="Times New Roman" w:hAnsi="Times New Roman" w:cs="Times New Roman"/>
-          <w:b/>
-          <w:bCs/>
-          <w:sz w:val="36"/>
-          <w:szCs w:val="36"/>
-          <w:u w:val="single"/>
-        </w:rPr>
-      </w:pPr>
-    </w:p>
-    <w:p>
-      <w:pPr>
-        <w:rPr>
-          <w:rFonts w:ascii="Times New Roman" w:hAnsi="Times New Roman" w:cs="Times New Roman"/>
-          <w:b/>
-          <w:bCs/>
-          <w:sz w:val="36"/>
-          <w:szCs w:val="36"/>
-          <w:u w:val="single"/>
-        </w:rPr>
-      </w:pPr>
-    </w:p>
     <w:p>
       <w:pPr>
         <w:rPr>
@@ -7410,15 +7555,15 @@
             <w:pPr>
               <w:rPr>
                 <w:rFonts w:ascii="Times New Roman" w:hAnsi="Times New Roman" w:cs="Times New Roman"/>
-                <w:sz w:val="28"/>
-                <w:szCs w:val="28"/>
+                <w:sz w:val="24"/>
+                <w:szCs w:val="24"/>
               </w:rPr>
             </w:pPr>
             <w:r>
               <w:rPr>
                 <w:rFonts w:ascii="Times New Roman" w:hAnsi="Times New Roman" w:cs="Times New Roman"/>
-                <w:sz w:val="28"/>
-                <w:szCs w:val="28"/>
+                <w:sz w:val="24"/>
+                <w:szCs w:val="24"/>
               </w:rPr>
               <w:t>ID</w:t>
             </w:r>
@@ -7432,16 +7577,16 @@
             <w:pPr>
               <w:rPr>
                 <w:rFonts w:ascii="Times New Roman" w:hAnsi="Times New Roman" w:cs="Times New Roman"/>
-                <w:sz w:val="28"/>
-                <w:szCs w:val="28"/>
+                <w:sz w:val="24"/>
+                <w:szCs w:val="24"/>
                 <w:lang w:val="ru-RU"/>
               </w:rPr>
             </w:pPr>
             <w:r>
               <w:rPr>
                 <w:rFonts w:ascii="Times New Roman" w:hAnsi="Times New Roman" w:cs="Times New Roman"/>
-                <w:sz w:val="28"/>
-                <w:szCs w:val="28"/>
+                <w:sz w:val="24"/>
+                <w:szCs w:val="24"/>
                 <w:lang w:val="ru-RU"/>
               </w:rPr>
               <w:t>2</w:t>
@@ -7458,15 +7603,15 @@
             <w:pPr>
               <w:rPr>
                 <w:rFonts w:ascii="Times New Roman" w:hAnsi="Times New Roman" w:cs="Times New Roman"/>
-                <w:sz w:val="28"/>
-                <w:szCs w:val="28"/>
+                <w:sz w:val="24"/>
+                <w:szCs w:val="24"/>
               </w:rPr>
             </w:pPr>
             <w:r>
               <w:rPr>
                 <w:rFonts w:ascii="Times New Roman" w:hAnsi="Times New Roman" w:cs="Times New Roman"/>
-                <w:sz w:val="28"/>
-                <w:szCs w:val="28"/>
+                <w:sz w:val="24"/>
+                <w:szCs w:val="24"/>
               </w:rPr>
               <w:t>Názov</w:t>
             </w:r>
@@ -7480,31 +7625,31 @@
             <w:pPr>
               <w:rPr>
                 <w:rFonts w:ascii="Times New Roman" w:hAnsi="Times New Roman" w:cs="Times New Roman"/>
-                <w:sz w:val="28"/>
-                <w:szCs w:val="28"/>
+                <w:sz w:val="24"/>
+                <w:szCs w:val="24"/>
               </w:rPr>
             </w:pPr>
             <w:r>
               <w:rPr>
                 <w:rFonts w:ascii="Times New Roman" w:hAnsi="Times New Roman" w:cs="Times New Roman"/>
-                <w:sz w:val="28"/>
-                <w:szCs w:val="28"/>
+                <w:sz w:val="24"/>
+                <w:szCs w:val="24"/>
               </w:rPr>
               <w:t>Podpisovanie zmluvy</w:t>
             </w:r>
             <w:r>
               <w:rPr>
                 <w:rFonts w:ascii="Times New Roman" w:hAnsi="Times New Roman" w:cs="Times New Roman"/>
-                <w:sz w:val="28"/>
-                <w:szCs w:val="28"/>
+                <w:sz w:val="24"/>
+                <w:szCs w:val="24"/>
               </w:rPr>
               <w:t xml:space="preserve"> z </w:t>
             </w:r>
             <w:r>
               <w:rPr>
                 <w:rFonts w:ascii="Times New Roman" w:hAnsi="Times New Roman" w:cs="Times New Roman"/>
-                <w:sz w:val="28"/>
-                <w:szCs w:val="28"/>
+                <w:sz w:val="24"/>
+                <w:szCs w:val="24"/>
               </w:rPr>
               <w:t>objednávateľom</w:t>
             </w:r>
@@ -7520,15 +7665,15 @@
             <w:pPr>
               <w:rPr>
                 <w:rFonts w:ascii="Times New Roman" w:hAnsi="Times New Roman" w:cs="Times New Roman"/>
-                <w:sz w:val="28"/>
-                <w:szCs w:val="28"/>
+                <w:sz w:val="24"/>
+                <w:szCs w:val="24"/>
               </w:rPr>
             </w:pPr>
             <w:r>
               <w:rPr>
                 <w:rFonts w:ascii="Times New Roman" w:hAnsi="Times New Roman" w:cs="Times New Roman"/>
-                <w:sz w:val="28"/>
-                <w:szCs w:val="28"/>
+                <w:sz w:val="24"/>
+                <w:szCs w:val="24"/>
               </w:rPr>
               <w:t>Vstupné údaje</w:t>
             </w:r>
@@ -7547,95 +7692,95 @@
               </w:numPr>
               <w:rPr>
                 <w:rFonts w:ascii="Times New Roman" w:hAnsi="Times New Roman" w:cs="Times New Roman"/>
-                <w:sz w:val="28"/>
-                <w:szCs w:val="28"/>
+                <w:sz w:val="24"/>
+                <w:szCs w:val="24"/>
               </w:rPr>
             </w:pPr>
             <w:r>
               <w:rPr>
                 <w:rFonts w:ascii="Times New Roman" w:hAnsi="Times New Roman" w:cs="Times New Roman"/>
-                <w:sz w:val="28"/>
-                <w:szCs w:val="28"/>
+                <w:sz w:val="24"/>
+                <w:szCs w:val="24"/>
               </w:rPr>
               <w:t>Prepravná</w:t>
             </w:r>
             <w:r>
               <w:rPr>
                 <w:rFonts w:ascii="Times New Roman" w:hAnsi="Times New Roman" w:cs="Times New Roman"/>
-                <w:sz w:val="28"/>
-                <w:szCs w:val="28"/>
+                <w:sz w:val="24"/>
+                <w:szCs w:val="24"/>
               </w:rPr>
               <w:t xml:space="preserve"> spoločnosť po </w:t>
             </w:r>
             <w:r>
               <w:rPr>
                 <w:rFonts w:ascii="Times New Roman" w:hAnsi="Times New Roman" w:cs="Times New Roman"/>
-                <w:sz w:val="28"/>
-                <w:szCs w:val="28"/>
+                <w:sz w:val="24"/>
+                <w:szCs w:val="24"/>
               </w:rPr>
               <w:t>komunikácii</w:t>
             </w:r>
             <w:r>
               <w:rPr>
                 <w:rFonts w:ascii="Times New Roman" w:hAnsi="Times New Roman" w:cs="Times New Roman"/>
-                <w:sz w:val="28"/>
-                <w:szCs w:val="28"/>
+                <w:sz w:val="24"/>
+                <w:szCs w:val="24"/>
               </w:rPr>
               <w:t xml:space="preserve"> s </w:t>
             </w:r>
             <w:r>
               <w:rPr>
                 <w:rFonts w:ascii="Times New Roman" w:hAnsi="Times New Roman" w:cs="Times New Roman"/>
-                <w:sz w:val="28"/>
-                <w:szCs w:val="28"/>
+                <w:sz w:val="24"/>
+                <w:szCs w:val="24"/>
               </w:rPr>
               <w:t>objednávateľom</w:t>
             </w:r>
             <w:r>
               <w:rPr>
                 <w:rFonts w:ascii="Times New Roman" w:hAnsi="Times New Roman" w:cs="Times New Roman"/>
-                <w:sz w:val="28"/>
-                <w:szCs w:val="28"/>
+                <w:sz w:val="24"/>
+                <w:szCs w:val="24"/>
               </w:rPr>
               <w:t xml:space="preserve"> a dohode o </w:t>
             </w:r>
             <w:r>
               <w:rPr>
                 <w:rFonts w:ascii="Times New Roman" w:hAnsi="Times New Roman" w:cs="Times New Roman"/>
-                <w:sz w:val="28"/>
-                <w:szCs w:val="28"/>
+                <w:sz w:val="24"/>
+                <w:szCs w:val="24"/>
               </w:rPr>
               <w:t>spolupráci</w:t>
             </w:r>
             <w:r>
               <w:rPr>
                 <w:rFonts w:ascii="Times New Roman" w:hAnsi="Times New Roman" w:cs="Times New Roman"/>
-                <w:sz w:val="28"/>
-                <w:szCs w:val="28"/>
+                <w:sz w:val="24"/>
+                <w:szCs w:val="24"/>
               </w:rPr>
               <w:t xml:space="preserve"> </w:t>
             </w:r>
             <w:r>
               <w:rPr>
                 <w:rFonts w:ascii="Times New Roman" w:hAnsi="Times New Roman" w:cs="Times New Roman"/>
-                <w:sz w:val="28"/>
-                <w:szCs w:val="28"/>
+                <w:sz w:val="24"/>
+                <w:szCs w:val="24"/>
               </w:rPr>
               <w:t>vytvára</w:t>
             </w:r>
             <w:r>
               <w:rPr>
                 <w:rFonts w:ascii="Times New Roman" w:hAnsi="Times New Roman" w:cs="Times New Roman"/>
-                <w:sz w:val="28"/>
-                <w:szCs w:val="28"/>
+                <w:sz w:val="24"/>
+                <w:szCs w:val="24"/>
               </w:rPr>
               <w:t xml:space="preserve"> </w:t>
             </w:r>
             <w:r>
               <w:rPr>
                 <w:rFonts w:ascii="Times New Roman" w:hAnsi="Times New Roman" w:cs="Times New Roman"/>
-                <w:sz w:val="28"/>
-                <w:szCs w:val="28"/>
+                <w:sz w:val="24"/>
+                <w:szCs w:val="24"/>
               </w:rPr>
               <w:t>formulár</w:t>
             </w:r>
@@ -7649,47 +7794,47 @@
               </w:numPr>
               <w:rPr>
                 <w:rFonts w:ascii="Times New Roman" w:hAnsi="Times New Roman" w:cs="Times New Roman"/>
-                <w:sz w:val="28"/>
-                <w:szCs w:val="28"/>
+                <w:sz w:val="24"/>
+                <w:szCs w:val="24"/>
               </w:rPr>
             </w:pPr>
             <w:r>
               <w:rPr>
                 <w:rFonts w:ascii="Times New Roman" w:hAnsi="Times New Roman" w:cs="Times New Roman"/>
-                <w:sz w:val="28"/>
-                <w:szCs w:val="28"/>
+                <w:sz w:val="24"/>
+                <w:szCs w:val="24"/>
               </w:rPr>
               <w:t>Objednávateľ</w:t>
             </w:r>
             <w:r>
               <w:rPr>
                 <w:rFonts w:ascii="Times New Roman" w:hAnsi="Times New Roman" w:cs="Times New Roman"/>
-                <w:sz w:val="28"/>
-                <w:szCs w:val="28"/>
+                <w:sz w:val="24"/>
+                <w:szCs w:val="24"/>
               </w:rPr>
               <w:t xml:space="preserve"> tento </w:t>
             </w:r>
             <w:r>
               <w:rPr>
                 <w:rFonts w:ascii="Times New Roman" w:hAnsi="Times New Roman" w:cs="Times New Roman"/>
-                <w:sz w:val="28"/>
-                <w:szCs w:val="28"/>
+                <w:sz w:val="24"/>
+                <w:szCs w:val="24"/>
               </w:rPr>
               <w:t>formulár</w:t>
             </w:r>
             <w:r>
               <w:rPr>
                 <w:rFonts w:ascii="Times New Roman" w:hAnsi="Times New Roman" w:cs="Times New Roman"/>
-                <w:sz w:val="28"/>
-                <w:szCs w:val="28"/>
+                <w:sz w:val="24"/>
+                <w:szCs w:val="24"/>
               </w:rPr>
               <w:t xml:space="preserve"> </w:t>
             </w:r>
             <w:r>
               <w:rPr>
                 <w:rFonts w:ascii="Times New Roman" w:hAnsi="Times New Roman" w:cs="Times New Roman"/>
-                <w:sz w:val="28"/>
-                <w:szCs w:val="28"/>
+                <w:sz w:val="24"/>
+                <w:szCs w:val="24"/>
               </w:rPr>
               <w:t>vyplní</w:t>
             </w:r>
@@ -7705,15 +7850,15 @@
             <w:pPr>
               <w:rPr>
                 <w:rFonts w:ascii="Times New Roman" w:hAnsi="Times New Roman" w:cs="Times New Roman"/>
-                <w:sz w:val="28"/>
-                <w:szCs w:val="28"/>
+                <w:sz w:val="24"/>
+                <w:szCs w:val="24"/>
               </w:rPr>
             </w:pPr>
             <w:r>
               <w:rPr>
                 <w:rFonts w:ascii="Times New Roman" w:hAnsi="Times New Roman" w:cs="Times New Roman"/>
-                <w:sz w:val="28"/>
-                <w:szCs w:val="28"/>
+                <w:sz w:val="24"/>
+                <w:szCs w:val="24"/>
               </w:rPr>
               <w:t>Hráč</w:t>
             </w:r>
@@ -7727,23 +7872,23 @@
             <w:pPr>
               <w:rPr>
                 <w:rFonts w:ascii="Times New Roman" w:hAnsi="Times New Roman" w:cs="Times New Roman"/>
-                <w:sz w:val="28"/>
-                <w:szCs w:val="28"/>
+                <w:sz w:val="24"/>
+                <w:szCs w:val="24"/>
               </w:rPr>
             </w:pPr>
             <w:r>
               <w:rPr>
                 <w:rFonts w:ascii="Times New Roman" w:hAnsi="Times New Roman" w:cs="Times New Roman"/>
-                <w:sz w:val="28"/>
-                <w:szCs w:val="28"/>
+                <w:sz w:val="24"/>
+                <w:szCs w:val="24"/>
               </w:rPr>
               <w:t>Prepravná</w:t>
             </w:r>
             <w:r>
               <w:rPr>
                 <w:rFonts w:ascii="Times New Roman" w:hAnsi="Times New Roman" w:cs="Times New Roman"/>
-                <w:sz w:val="28"/>
-                <w:szCs w:val="28"/>
+                <w:sz w:val="24"/>
+                <w:szCs w:val="24"/>
               </w:rPr>
               <w:t xml:space="preserve"> spoločnosť</w:t>
             </w:r>
@@ -7759,15 +7904,15 @@
             <w:pPr>
               <w:rPr>
                 <w:rFonts w:ascii="Times New Roman" w:hAnsi="Times New Roman" w:cs="Times New Roman"/>
-                <w:sz w:val="28"/>
-                <w:szCs w:val="28"/>
+                <w:sz w:val="24"/>
+                <w:szCs w:val="24"/>
               </w:rPr>
             </w:pPr>
             <w:r>
               <w:rPr>
                 <w:rFonts w:ascii="Times New Roman" w:hAnsi="Times New Roman" w:cs="Times New Roman"/>
-                <w:sz w:val="28"/>
-                <w:szCs w:val="28"/>
+                <w:sz w:val="24"/>
+                <w:szCs w:val="24"/>
               </w:rPr>
               <w:t>Postupnosť udalostí</w:t>
             </w:r>
@@ -7786,103 +7931,103 @@
               </w:numPr>
               <w:rPr>
                 <w:rFonts w:ascii="Times New Roman" w:hAnsi="Times New Roman" w:cs="Times New Roman"/>
-                <w:sz w:val="28"/>
-                <w:szCs w:val="28"/>
+                <w:sz w:val="24"/>
+                <w:szCs w:val="24"/>
               </w:rPr>
             </w:pPr>
             <w:r>
               <w:rPr>
                 <w:rFonts w:ascii="Times New Roman" w:hAnsi="Times New Roman" w:cs="Times New Roman"/>
-                <w:sz w:val="28"/>
-                <w:szCs w:val="28"/>
+                <w:sz w:val="24"/>
+                <w:szCs w:val="24"/>
               </w:rPr>
               <w:t>Právnik</w:t>
             </w:r>
             <w:r>
               <w:rPr>
                 <w:rFonts w:ascii="Times New Roman" w:hAnsi="Times New Roman" w:cs="Times New Roman"/>
-                <w:sz w:val="28"/>
-                <w:szCs w:val="28"/>
+                <w:sz w:val="24"/>
+                <w:szCs w:val="24"/>
               </w:rPr>
               <w:t xml:space="preserve"> prepravnej spoločnosti po </w:t>
             </w:r>
             <w:r>
               <w:rPr>
                 <w:rFonts w:ascii="Times New Roman" w:hAnsi="Times New Roman" w:cs="Times New Roman"/>
-                <w:sz w:val="28"/>
-                <w:szCs w:val="28"/>
+                <w:sz w:val="24"/>
+                <w:szCs w:val="24"/>
               </w:rPr>
               <w:t>skontrolovaní</w:t>
             </w:r>
             <w:r>
               <w:rPr>
                 <w:rFonts w:ascii="Times New Roman" w:hAnsi="Times New Roman" w:cs="Times New Roman"/>
-                <w:sz w:val="28"/>
-                <w:szCs w:val="28"/>
+                <w:sz w:val="24"/>
+                <w:szCs w:val="24"/>
               </w:rPr>
               <w:t xml:space="preserve"> zmluvy uvidí, že priezvisko </w:t>
             </w:r>
             <w:r>
               <w:rPr>
                 <w:rFonts w:ascii="Times New Roman" w:hAnsi="Times New Roman" w:cs="Times New Roman"/>
-                <w:sz w:val="28"/>
-                <w:szCs w:val="28"/>
+                <w:sz w:val="24"/>
+                <w:szCs w:val="24"/>
               </w:rPr>
               <w:t>objednávateľa</w:t>
             </w:r>
             <w:r>
               <w:rPr>
                 <w:rFonts w:ascii="Times New Roman" w:hAnsi="Times New Roman" w:cs="Times New Roman"/>
-                <w:sz w:val="28"/>
-                <w:szCs w:val="28"/>
+                <w:sz w:val="24"/>
+                <w:szCs w:val="24"/>
               </w:rPr>
               <w:t xml:space="preserve"> (alebo </w:t>
             </w:r>
             <w:r>
               <w:rPr>
                 <w:rFonts w:ascii="Times New Roman" w:hAnsi="Times New Roman" w:cs="Times New Roman"/>
-                <w:sz w:val="28"/>
-                <w:szCs w:val="28"/>
+                <w:sz w:val="24"/>
+                <w:szCs w:val="24"/>
               </w:rPr>
               <w:t>názov</w:t>
             </w:r>
             <w:r>
               <w:rPr>
                 <w:rFonts w:ascii="Times New Roman" w:hAnsi="Times New Roman" w:cs="Times New Roman"/>
-                <w:sz w:val="28"/>
-                <w:szCs w:val="28"/>
+                <w:sz w:val="24"/>
+                <w:szCs w:val="24"/>
               </w:rPr>
               <w:t xml:space="preserve"> firmy-</w:t>
             </w:r>
             <w:r>
               <w:rPr>
                 <w:rFonts w:ascii="Times New Roman" w:hAnsi="Times New Roman" w:cs="Times New Roman"/>
-                <w:sz w:val="28"/>
-                <w:szCs w:val="28"/>
+                <w:sz w:val="24"/>
+                <w:szCs w:val="24"/>
               </w:rPr>
               <w:t>objednávateľa</w:t>
             </w:r>
             <w:r>
               <w:rPr>
                 <w:rFonts w:ascii="Times New Roman" w:hAnsi="Times New Roman" w:cs="Times New Roman"/>
-                <w:sz w:val="28"/>
-                <w:szCs w:val="28"/>
+                <w:sz w:val="24"/>
+                <w:szCs w:val="24"/>
               </w:rPr>
               <w:t xml:space="preserve">) je </w:t>
             </w:r>
             <w:r>
               <w:rPr>
                 <w:rFonts w:ascii="Times New Roman" w:hAnsi="Times New Roman" w:cs="Times New Roman"/>
-                <w:sz w:val="28"/>
-                <w:szCs w:val="28"/>
+                <w:sz w:val="24"/>
+                <w:szCs w:val="24"/>
               </w:rPr>
               <w:t>napísaný</w:t>
             </w:r>
             <w:r>
               <w:rPr>
                 <w:rFonts w:ascii="Times New Roman" w:hAnsi="Times New Roman" w:cs="Times New Roman"/>
-                <w:sz w:val="28"/>
-                <w:szCs w:val="28"/>
+                <w:sz w:val="24"/>
+                <w:szCs w:val="24"/>
               </w:rPr>
               <w:t xml:space="preserve"> bez diakritiky</w:t>
             </w:r>
@@ -7896,23 +8041,23 @@
               </w:numPr>
               <w:rPr>
                 <w:rFonts w:ascii="Times New Roman" w:hAnsi="Times New Roman" w:cs="Times New Roman"/>
-                <w:sz w:val="28"/>
-                <w:szCs w:val="28"/>
+                <w:sz w:val="24"/>
+                <w:szCs w:val="24"/>
               </w:rPr>
             </w:pPr>
             <w:r>
               <w:rPr>
                 <w:rFonts w:ascii="Times New Roman" w:hAnsi="Times New Roman" w:cs="Times New Roman"/>
-                <w:sz w:val="28"/>
-                <w:szCs w:val="28"/>
+                <w:sz w:val="24"/>
+                <w:szCs w:val="24"/>
               </w:rPr>
               <w:t xml:space="preserve">Zašle mail späť ku </w:t>
             </w:r>
             <w:r>
               <w:rPr>
                 <w:rFonts w:ascii="Times New Roman" w:hAnsi="Times New Roman" w:cs="Times New Roman"/>
-                <w:sz w:val="28"/>
-                <w:szCs w:val="28"/>
+                <w:sz w:val="24"/>
+                <w:szCs w:val="24"/>
               </w:rPr>
               <w:t>objednávateľovi</w:t>
             </w:r>
@@ -7926,71 +8071,71 @@
               </w:numPr>
               <w:rPr>
                 <w:rFonts w:ascii="Times New Roman" w:hAnsi="Times New Roman" w:cs="Times New Roman"/>
-                <w:sz w:val="28"/>
-                <w:szCs w:val="28"/>
+                <w:sz w:val="24"/>
+                <w:szCs w:val="24"/>
               </w:rPr>
             </w:pPr>
             <w:r>
               <w:rPr>
                 <w:rFonts w:ascii="Times New Roman" w:hAnsi="Times New Roman" w:cs="Times New Roman"/>
-                <w:sz w:val="28"/>
-                <w:szCs w:val="28"/>
+                <w:sz w:val="24"/>
+                <w:szCs w:val="24"/>
               </w:rPr>
               <w:t>Následne</w:t>
             </w:r>
             <w:r>
               <w:rPr>
                 <w:rFonts w:ascii="Times New Roman" w:hAnsi="Times New Roman" w:cs="Times New Roman"/>
-                <w:sz w:val="28"/>
-                <w:szCs w:val="28"/>
+                <w:sz w:val="24"/>
+                <w:szCs w:val="24"/>
               </w:rPr>
               <w:t xml:space="preserve"> </w:t>
             </w:r>
             <w:r>
               <w:rPr>
                 <w:rFonts w:ascii="Times New Roman" w:hAnsi="Times New Roman" w:cs="Times New Roman"/>
-                <w:sz w:val="28"/>
-                <w:szCs w:val="28"/>
+                <w:sz w:val="24"/>
+                <w:szCs w:val="24"/>
               </w:rPr>
               <w:t>objednávateľ</w:t>
             </w:r>
             <w:r>
               <w:rPr>
                 <w:rFonts w:ascii="Times New Roman" w:hAnsi="Times New Roman" w:cs="Times New Roman"/>
-                <w:sz w:val="28"/>
-                <w:szCs w:val="28"/>
+                <w:sz w:val="24"/>
+                <w:szCs w:val="24"/>
               </w:rPr>
               <w:t xml:space="preserve"> chybu </w:t>
             </w:r>
             <w:r>
               <w:rPr>
                 <w:rFonts w:ascii="Times New Roman" w:hAnsi="Times New Roman" w:cs="Times New Roman"/>
-                <w:sz w:val="28"/>
-                <w:szCs w:val="28"/>
+                <w:sz w:val="24"/>
+                <w:szCs w:val="24"/>
               </w:rPr>
               <w:t>opravy</w:t>
             </w:r>
             <w:r>
               <w:rPr>
                 <w:rFonts w:ascii="Times New Roman" w:hAnsi="Times New Roman" w:cs="Times New Roman"/>
-                <w:sz w:val="28"/>
-                <w:szCs w:val="28"/>
+                <w:sz w:val="24"/>
+                <w:szCs w:val="24"/>
               </w:rPr>
               <w:t xml:space="preserve"> a zmluvu zašle n</w:t>
             </w:r>
             <w:r>
               <w:rPr>
                 <w:rFonts w:ascii="Times New Roman" w:hAnsi="Times New Roman" w:cs="Times New Roman"/>
-                <w:sz w:val="28"/>
-                <w:szCs w:val="28"/>
+                <w:sz w:val="24"/>
+                <w:szCs w:val="24"/>
               </w:rPr>
               <w:t xml:space="preserve">a </w:t>
             </w:r>
             <w:r>
               <w:rPr>
                 <w:rFonts w:ascii="Times New Roman" w:hAnsi="Times New Roman" w:cs="Times New Roman"/>
-                <w:sz w:val="28"/>
-                <w:szCs w:val="28"/>
+                <w:sz w:val="24"/>
+                <w:szCs w:val="24"/>
               </w:rPr>
               <w:t xml:space="preserve">späť </w:t>
             </w:r>
@@ -8168,8 +8313,6 @@
           </wp:inline>
         </w:drawing>
       </w:r>
-      <w:bookmarkStart w:id="1" w:name="_GoBack"/>
-      <w:bookmarkEnd w:id="1"/>
     </w:p>
     <w:p>
       <w:pPr>
@@ -8198,7 +8341,92 @@
       </w:r>
     </w:p>
     <w:p/>
-    <w:p/>
+    <w:p>
+      <w:pPr>
+        <w:keepNext/>
+      </w:pPr>
+      <w:r>
+        <w:rPr>
+          <w:noProof/>
+        </w:rPr>
+        <w:lastRenderedPageBreak/>
+        <w:drawing>
+          <wp:inline distT="0" distB="0" distL="0" distR="0" wp14:anchorId="77318CA3" wp14:editId="2901B50A">
+            <wp:extent cx="4871496" cy="5729579"/>
+            <wp:effectExtent l="0" t="0" r="5715" b="5080"/>
+            <wp:docPr id="4" name="Picture 4"/>
+            <wp:cNvGraphicFramePr>
+              <a:graphicFrameLocks xmlns:a="http://schemas.openxmlformats.org/drawingml/2006/main" noChangeAspect="1"/>
+            </wp:cNvGraphicFramePr>
+            <a:graphic xmlns:a="http://schemas.openxmlformats.org/drawingml/2006/main">
+              <a:graphicData uri="http://schemas.openxmlformats.org/drawingml/2006/picture">
+                <pic:pic xmlns:pic="http://schemas.openxmlformats.org/drawingml/2006/picture">
+                  <pic:nvPicPr>
+                    <pic:cNvPr id="0" name="Picture 3"/>
+                    <pic:cNvPicPr>
+                      <a:picLocks noChangeAspect="1" noChangeArrowheads="1"/>
+                    </pic:cNvPicPr>
+                  </pic:nvPicPr>
+                  <pic:blipFill>
+                    <a:blip r:embed="rId9">
+                      <a:extLst>
+                        <a:ext uri="{28A0092B-C50C-407E-A947-70E740481C1C}">
+                          <a14:useLocalDpi xmlns:a14="http://schemas.microsoft.com/office/drawing/2010/main" val="0"/>
+                        </a:ext>
+                      </a:extLst>
+                    </a:blip>
+                    <a:srcRect/>
+                    <a:stretch>
+                      <a:fillRect/>
+                    </a:stretch>
+                  </pic:blipFill>
+                  <pic:spPr bwMode="auto">
+                    <a:xfrm>
+                      <a:off x="0" y="0"/>
+                      <a:ext cx="4886553" cy="5747288"/>
+                    </a:xfrm>
+                    <a:prstGeom prst="rect">
+                      <a:avLst/>
+                    </a:prstGeom>
+                    <a:noFill/>
+                    <a:ln>
+                      <a:noFill/>
+                    </a:ln>
+                  </pic:spPr>
+                </pic:pic>
+              </a:graphicData>
+            </a:graphic>
+          </wp:inline>
+        </w:drawing>
+      </w:r>
+    </w:p>
+    <w:p>
+      <w:pPr>
+        <w:pStyle w:val="Caption"/>
+      </w:pPr>
+      <w:r>
+        <w:t xml:space="preserve">Obrázok </w:t>
+      </w:r>
+      <w:fldSimple w:instr=" SEQ Obrázok \* ARABIC ">
+        <w:r>
+          <w:rPr>
+            <w:noProof/>
+          </w:rPr>
+          <w:t>3</w:t>
+        </w:r>
+      </w:fldSimple>
+      <w:r>
+        <w:t xml:space="preserve"> </w:t>
+      </w:r>
+      <w:proofErr w:type="spellStart"/>
+      <w:r>
+        <w:t>Sequence</w:t>
+      </w:r>
+      <w:proofErr w:type="spellEnd"/>
+      <w:r>
+        <w:t xml:space="preserve"> Diagram Id 1</w:t>
+      </w:r>
+    </w:p>
     <w:p/>
     <w:p/>
     <w:p/>
@@ -8210,7 +8438,6 @@
     <w:p>
       <w:proofErr w:type="spellStart"/>
       <w:r>
-        <w:lastRenderedPageBreak/>
         <w:t>Problem</w:t>
       </w:r>
       <w:proofErr w:type="spellEnd"/>
@@ -8244,7 +8471,7 @@
                     </pic:cNvPicPr>
                   </pic:nvPicPr>
                   <pic:blipFill>
-                    <a:blip r:embed="rId9">
+                    <a:blip r:embed="rId10">
                       <a:extLst>
                         <a:ext uri="{28A0092B-C50C-407E-A947-70E740481C1C}">
                           <a14:useLocalDpi xmlns:a14="http://schemas.microsoft.com/office/drawing/2010/main" val="0"/>
@@ -8279,12 +8506,6 @@
     <w:p>
       <w:pPr>
         <w:pStyle w:val="Caption"/>
-        <w:rPr>
-          <w:rFonts w:ascii="Times New Roman" w:hAnsi="Times New Roman" w:cs="Times New Roman"/>
-          <w:sz w:val="28"/>
-          <w:szCs w:val="28"/>
-          <w:lang w:val="en-US"/>
-        </w:rPr>
       </w:pPr>
       <w:r>
         <w:t xml:space="preserve">Obrázok </w:t>
@@ -8294,12 +8515,1678 @@
           <w:rPr>
             <w:noProof/>
           </w:rPr>
-          <w:t>3</w:t>
+          <w:t>4</w:t>
         </w:r>
       </w:fldSimple>
       <w:r>
         <w:t xml:space="preserve"> Aktivity Diagram</w:t>
       </w:r>
+    </w:p>
+    <w:p>
+      <w:pPr>
+        <w:keepNext/>
+      </w:pPr>
+      <w:r>
+        <w:rPr>
+          <w:rFonts w:ascii="Times New Roman" w:hAnsi="Times New Roman" w:cs="Times New Roman"/>
+          <w:noProof/>
+          <w:sz w:val="24"/>
+          <w:szCs w:val="24"/>
+          <w:lang w:val="en-US"/>
+        </w:rPr>
+        <w:lastRenderedPageBreak/>
+        <w:drawing>
+          <wp:inline distT="0" distB="0" distL="0" distR="0" wp14:anchorId="40089796" wp14:editId="5EAF34E3">
+            <wp:extent cx="5866130" cy="6970395"/>
+            <wp:effectExtent l="0" t="0" r="1270" b="1905"/>
+            <wp:docPr id="5" name="Picture 5"/>
+            <wp:cNvGraphicFramePr>
+              <a:graphicFrameLocks xmlns:a="http://schemas.openxmlformats.org/drawingml/2006/main" noChangeAspect="1"/>
+            </wp:cNvGraphicFramePr>
+            <a:graphic xmlns:a="http://schemas.openxmlformats.org/drawingml/2006/main">
+              <a:graphicData uri="http://schemas.openxmlformats.org/drawingml/2006/picture">
+                <pic:pic xmlns:pic="http://schemas.openxmlformats.org/drawingml/2006/picture">
+                  <pic:nvPicPr>
+                    <pic:cNvPr id="0" name="Picture 4"/>
+                    <pic:cNvPicPr>
+                      <a:picLocks noChangeAspect="1" noChangeArrowheads="1"/>
+                    </pic:cNvPicPr>
+                  </pic:nvPicPr>
+                  <pic:blipFill>
+                    <a:blip r:embed="rId11">
+                      <a:extLst>
+                        <a:ext uri="{28A0092B-C50C-407E-A947-70E740481C1C}">
+                          <a14:useLocalDpi xmlns:a14="http://schemas.microsoft.com/office/drawing/2010/main" val="0"/>
+                        </a:ext>
+                      </a:extLst>
+                    </a:blip>
+                    <a:srcRect/>
+                    <a:stretch>
+                      <a:fillRect/>
+                    </a:stretch>
+                  </pic:blipFill>
+                  <pic:spPr bwMode="auto">
+                    <a:xfrm>
+                      <a:off x="0" y="0"/>
+                      <a:ext cx="5866130" cy="6970395"/>
+                    </a:xfrm>
+                    <a:prstGeom prst="rect">
+                      <a:avLst/>
+                    </a:prstGeom>
+                    <a:noFill/>
+                    <a:ln>
+                      <a:noFill/>
+                    </a:ln>
+                  </pic:spPr>
+                </pic:pic>
+              </a:graphicData>
+            </a:graphic>
+          </wp:inline>
+        </w:drawing>
+      </w:r>
+    </w:p>
+    <w:p>
+      <w:pPr>
+        <w:pStyle w:val="Caption"/>
+        <w:rPr>
+          <w:noProof/>
+        </w:rPr>
+      </w:pPr>
+      <w:r>
+        <w:t xml:space="preserve">Obrázok </w:t>
+      </w:r>
+      <w:fldSimple w:instr=" SEQ Obrázok \* ARABIC ">
+        <w:r>
+          <w:rPr>
+            <w:noProof/>
+          </w:rPr>
+          <w:t>5</w:t>
+        </w:r>
+      </w:fldSimple>
+      <w:r>
+        <w:t xml:space="preserve"> </w:t>
+      </w:r>
+      <w:proofErr w:type="spellStart"/>
+      <w:r>
+        <w:t>Sequence</w:t>
+      </w:r>
+      <w:proofErr w:type="spellEnd"/>
+      <w:r>
+        <w:t xml:space="preserve"> </w:t>
+      </w:r>
+      <w:r>
+        <w:rPr>
+          <w:noProof/>
+        </w:rPr>
+        <w:t xml:space="preserve"> Diagram Id 2</w:t>
+      </w:r>
+    </w:p>
+    <w:p>
+      <w:pPr>
+        <w:keepNext/>
+      </w:pPr>
+      <w:r>
+        <w:rPr>
+          <w:rFonts w:ascii="Times New Roman" w:hAnsi="Times New Roman" w:cs="Times New Roman"/>
+          <w:noProof/>
+          <w:sz w:val="24"/>
+          <w:szCs w:val="24"/>
+          <w:lang w:val="en-US"/>
+        </w:rPr>
+        <w:lastRenderedPageBreak/>
+        <w:drawing>
+          <wp:inline distT="0" distB="0" distL="0" distR="0" wp14:anchorId="152083A4" wp14:editId="009FDBD4">
+            <wp:extent cx="5935980" cy="3472815"/>
+            <wp:effectExtent l="0" t="0" r="7620" b="0"/>
+            <wp:docPr id="8" name="Picture 8"/>
+            <wp:cNvGraphicFramePr>
+              <a:graphicFrameLocks xmlns:a="http://schemas.openxmlformats.org/drawingml/2006/main" noChangeAspect="1"/>
+            </wp:cNvGraphicFramePr>
+            <a:graphic xmlns:a="http://schemas.openxmlformats.org/drawingml/2006/main">
+              <a:graphicData uri="http://schemas.openxmlformats.org/drawingml/2006/picture">
+                <pic:pic xmlns:pic="http://schemas.openxmlformats.org/drawingml/2006/picture">
+                  <pic:nvPicPr>
+                    <pic:cNvPr id="0" name="Picture 7"/>
+                    <pic:cNvPicPr>
+                      <a:picLocks noChangeAspect="1" noChangeArrowheads="1"/>
+                    </pic:cNvPicPr>
+                  </pic:nvPicPr>
+                  <pic:blipFill>
+                    <a:blip r:embed="rId12" cstate="print">
+                      <a:extLst>
+                        <a:ext uri="{28A0092B-C50C-407E-A947-70E740481C1C}">
+                          <a14:useLocalDpi xmlns:a14="http://schemas.microsoft.com/office/drawing/2010/main" val="0"/>
+                        </a:ext>
+                      </a:extLst>
+                    </a:blip>
+                    <a:srcRect/>
+                    <a:stretch>
+                      <a:fillRect/>
+                    </a:stretch>
+                  </pic:blipFill>
+                  <pic:spPr bwMode="auto">
+                    <a:xfrm>
+                      <a:off x="0" y="0"/>
+                      <a:ext cx="5935980" cy="3472815"/>
+                    </a:xfrm>
+                    <a:prstGeom prst="rect">
+                      <a:avLst/>
+                    </a:prstGeom>
+                    <a:noFill/>
+                    <a:ln>
+                      <a:noFill/>
+                    </a:ln>
+                  </pic:spPr>
+                </pic:pic>
+              </a:graphicData>
+            </a:graphic>
+          </wp:inline>
+        </w:drawing>
+      </w:r>
+      <w:r>
+        <w:t xml:space="preserve"> </w:t>
+      </w:r>
+    </w:p>
+    <w:p>
+      <w:pPr>
+        <w:pStyle w:val="Caption"/>
+      </w:pPr>
+      <w:r>
+        <w:t xml:space="preserve">Obrázok </w:t>
+      </w:r>
+      <w:fldSimple w:instr=" SEQ Obrázok \* ARABIC ">
+        <w:r>
+          <w:rPr>
+            <w:noProof/>
+          </w:rPr>
+          <w:t>6</w:t>
+        </w:r>
+      </w:fldSimple>
+      <w:r>
+        <w:t xml:space="preserve"> Stavový diagram Medzinárodnej spoločnosti</w:t>
+      </w:r>
+    </w:p>
+    <w:tbl>
+      <w:tblPr>
+        <w:tblStyle w:val="GridTable2"/>
+        <w:tblW w:w="0" w:type="auto"/>
+        <w:tblLook w:val="04A0" w:firstRow="1" w:lastRow="0" w:firstColumn="1" w:lastColumn="0" w:noHBand="0" w:noVBand="1"/>
+      </w:tblPr>
+      <w:tblGrid>
+        <w:gridCol w:w="4675"/>
+        <w:gridCol w:w="4675"/>
+      </w:tblGrid>
+      <w:tr>
+        <w:trPr>
+          <w:cnfStyle w:val="100000000000" w:firstRow="1" w:lastRow="0" w:firstColumn="0" w:lastColumn="0" w:oddVBand="0" w:evenVBand="0" w:oddHBand="0" w:evenHBand="0" w:firstRowFirstColumn="0" w:firstRowLastColumn="0" w:lastRowFirstColumn="0" w:lastRowLastColumn="0"/>
+        </w:trPr>
+        <w:tc>
+          <w:tcPr>
+            <w:cnfStyle w:val="001000000000" w:firstRow="0" w:lastRow="0" w:firstColumn="1" w:lastColumn="0" w:oddVBand="0" w:evenVBand="0" w:oddHBand="0" w:evenHBand="0" w:firstRowFirstColumn="0" w:firstRowLastColumn="0" w:lastRowFirstColumn="0" w:lastRowLastColumn="0"/>
+            <w:tcW w:w="4675" w:type="dxa"/>
+          </w:tcPr>
+          <w:p>
+            <w:pPr>
+              <w:jc w:val="center"/>
+              <w:rPr>
+                <w:rFonts w:ascii="Times New Roman" w:hAnsi="Times New Roman" w:cs="Times New Roman"/>
+                <w:b w:val="0"/>
+                <w:bCs w:val="0"/>
+                <w:sz w:val="28"/>
+                <w:szCs w:val="28"/>
+              </w:rPr>
+            </w:pPr>
+            <w:r>
+              <w:rPr>
+                <w:rFonts w:ascii="Times New Roman" w:hAnsi="Times New Roman" w:cs="Times New Roman"/>
+                <w:b w:val="0"/>
+                <w:bCs w:val="0"/>
+                <w:sz w:val="28"/>
+                <w:szCs w:val="28"/>
+              </w:rPr>
+              <w:t>Stav</w:t>
+            </w:r>
+          </w:p>
+        </w:tc>
+        <w:tc>
+          <w:tcPr>
+            <w:tcW w:w="4675" w:type="dxa"/>
+          </w:tcPr>
+          <w:p>
+            <w:pPr>
+              <w:jc w:val="center"/>
+              <w:cnfStyle w:val="100000000000" w:firstRow="1" w:lastRow="0" w:firstColumn="0" w:lastColumn="0" w:oddVBand="0" w:evenVBand="0" w:oddHBand="0" w:evenHBand="0" w:firstRowFirstColumn="0" w:firstRowLastColumn="0" w:lastRowFirstColumn="0" w:lastRowLastColumn="0"/>
+              <w:rPr>
+                <w:rFonts w:ascii="Times New Roman" w:hAnsi="Times New Roman" w:cs="Times New Roman"/>
+                <w:b w:val="0"/>
+                <w:bCs w:val="0"/>
+                <w:sz w:val="28"/>
+                <w:szCs w:val="28"/>
+              </w:rPr>
+            </w:pPr>
+            <w:r>
+              <w:rPr>
+                <w:rFonts w:ascii="Times New Roman" w:hAnsi="Times New Roman" w:cs="Times New Roman"/>
+                <w:b w:val="0"/>
+                <w:bCs w:val="0"/>
+                <w:sz w:val="28"/>
+                <w:szCs w:val="28"/>
+              </w:rPr>
+              <w:t>Popis</w:t>
+            </w:r>
+          </w:p>
+        </w:tc>
+      </w:tr>
+      <w:tr>
+        <w:trPr>
+          <w:cnfStyle w:val="000000100000" w:firstRow="0" w:lastRow="0" w:firstColumn="0" w:lastColumn="0" w:oddVBand="0" w:evenVBand="0" w:oddHBand="1" w:evenHBand="0" w:firstRowFirstColumn="0" w:firstRowLastColumn="0" w:lastRowFirstColumn="0" w:lastRowLastColumn="0"/>
+        </w:trPr>
+        <w:tc>
+          <w:tcPr>
+            <w:cnfStyle w:val="001000000000" w:firstRow="0" w:lastRow="0" w:firstColumn="1" w:lastColumn="0" w:oddVBand="0" w:evenVBand="0" w:oddHBand="0" w:evenHBand="0" w:firstRowFirstColumn="0" w:firstRowLastColumn="0" w:lastRowFirstColumn="0" w:lastRowLastColumn="0"/>
+            <w:tcW w:w="4675" w:type="dxa"/>
+          </w:tcPr>
+          <w:p>
+            <w:pPr>
+              <w:rPr>
+                <w:rFonts w:ascii="Times New Roman" w:hAnsi="Times New Roman" w:cs="Times New Roman"/>
+                <w:sz w:val="24"/>
+                <w:szCs w:val="24"/>
+              </w:rPr>
+            </w:pPr>
+            <w:r>
+              <w:rPr>
+                <w:rFonts w:ascii="Times New Roman" w:hAnsi="Times New Roman" w:cs="Times New Roman"/>
+                <w:sz w:val="24"/>
+                <w:szCs w:val="24"/>
+              </w:rPr>
+              <w:t>Neprihlásený</w:t>
+            </w:r>
+          </w:p>
+        </w:tc>
+        <w:tc>
+          <w:tcPr>
+            <w:tcW w:w="4675" w:type="dxa"/>
+          </w:tcPr>
+          <w:p>
+            <w:pPr>
+              <w:cnfStyle w:val="000000100000" w:firstRow="0" w:lastRow="0" w:firstColumn="0" w:lastColumn="0" w:oddVBand="0" w:evenVBand="0" w:oddHBand="1" w:evenHBand="0" w:firstRowFirstColumn="0" w:firstRowLastColumn="0" w:lastRowFirstColumn="0" w:lastRowLastColumn="0"/>
+              <w:rPr>
+                <w:rFonts w:ascii="Times New Roman" w:hAnsi="Times New Roman" w:cs="Times New Roman"/>
+                <w:sz w:val="24"/>
+                <w:szCs w:val="24"/>
+              </w:rPr>
+            </w:pPr>
+            <w:r>
+              <w:t>Užívateľ</w:t>
+            </w:r>
+            <w:r>
+              <w:t xml:space="preserve"> sa neprihlásil na stránku</w:t>
+            </w:r>
+          </w:p>
+        </w:tc>
+      </w:tr>
+      <w:tr>
+        <w:tc>
+          <w:tcPr>
+            <w:cnfStyle w:val="001000000000" w:firstRow="0" w:lastRow="0" w:firstColumn="1" w:lastColumn="0" w:oddVBand="0" w:evenVBand="0" w:oddHBand="0" w:evenHBand="0" w:firstRowFirstColumn="0" w:firstRowLastColumn="0" w:lastRowFirstColumn="0" w:lastRowLastColumn="0"/>
+            <w:tcW w:w="4675" w:type="dxa"/>
+          </w:tcPr>
+          <w:p>
+            <w:pPr>
+              <w:rPr>
+                <w:rFonts w:ascii="Times New Roman" w:hAnsi="Times New Roman" w:cs="Times New Roman"/>
+                <w:sz w:val="24"/>
+                <w:szCs w:val="24"/>
+              </w:rPr>
+            </w:pPr>
+            <w:r>
+              <w:rPr>
+                <w:rFonts w:ascii="Times New Roman" w:hAnsi="Times New Roman" w:cs="Times New Roman"/>
+                <w:sz w:val="24"/>
+                <w:szCs w:val="24"/>
+              </w:rPr>
+              <w:t>Prihlásený</w:t>
+            </w:r>
+          </w:p>
+        </w:tc>
+        <w:tc>
+          <w:tcPr>
+            <w:tcW w:w="4675" w:type="dxa"/>
+          </w:tcPr>
+          <w:p>
+            <w:pPr>
+              <w:cnfStyle w:val="000000000000" w:firstRow="0" w:lastRow="0" w:firstColumn="0" w:lastColumn="0" w:oddVBand="0" w:evenVBand="0" w:oddHBand="0" w:evenHBand="0" w:firstRowFirstColumn="0" w:firstRowLastColumn="0" w:lastRowFirstColumn="0" w:lastRowLastColumn="0"/>
+              <w:rPr>
+                <w:rFonts w:ascii="Times New Roman" w:hAnsi="Times New Roman" w:cs="Times New Roman"/>
+                <w:sz w:val="24"/>
+                <w:szCs w:val="24"/>
+              </w:rPr>
+            </w:pPr>
+            <w:r>
+              <w:t>Užívateľ</w:t>
+            </w:r>
+            <w:r>
+              <w:t xml:space="preserve"> sa prihlásil na stránku.</w:t>
+            </w:r>
+          </w:p>
+        </w:tc>
+      </w:tr>
+      <w:tr>
+        <w:trPr>
+          <w:cnfStyle w:val="000000100000" w:firstRow="0" w:lastRow="0" w:firstColumn="0" w:lastColumn="0" w:oddVBand="0" w:evenVBand="0" w:oddHBand="1" w:evenHBand="0" w:firstRowFirstColumn="0" w:firstRowLastColumn="0" w:lastRowFirstColumn="0" w:lastRowLastColumn="0"/>
+        </w:trPr>
+        <w:tc>
+          <w:tcPr>
+            <w:cnfStyle w:val="001000000000" w:firstRow="0" w:lastRow="0" w:firstColumn="1" w:lastColumn="0" w:oddVBand="0" w:evenVBand="0" w:oddHBand="0" w:evenHBand="0" w:firstRowFirstColumn="0" w:firstRowLastColumn="0" w:lastRowFirstColumn="0" w:lastRowLastColumn="0"/>
+            <w:tcW w:w="4675" w:type="dxa"/>
+          </w:tcPr>
+          <w:p>
+            <w:pPr>
+              <w:rPr>
+                <w:rFonts w:ascii="Times New Roman" w:hAnsi="Times New Roman" w:cs="Times New Roman"/>
+                <w:sz w:val="24"/>
+                <w:szCs w:val="24"/>
+              </w:rPr>
+            </w:pPr>
+            <w:r>
+              <w:rPr>
+                <w:rFonts w:ascii="Times New Roman" w:hAnsi="Times New Roman" w:cs="Times New Roman"/>
+                <w:sz w:val="24"/>
+                <w:szCs w:val="24"/>
+              </w:rPr>
+              <w:t>Prihlásený</w:t>
+            </w:r>
+            <w:r>
+              <w:rPr>
+                <w:rFonts w:ascii="Times New Roman" w:hAnsi="Times New Roman" w:cs="Times New Roman"/>
+                <w:sz w:val="24"/>
+                <w:szCs w:val="24"/>
+              </w:rPr>
+              <w:t xml:space="preserve"> </w:t>
+            </w:r>
+            <w:r>
+              <w:rPr>
+                <w:rFonts w:ascii="Times New Roman" w:hAnsi="Times New Roman" w:cs="Times New Roman"/>
+                <w:sz w:val="24"/>
+                <w:szCs w:val="24"/>
+              </w:rPr>
+              <w:t>objednávateľ</w:t>
+            </w:r>
+          </w:p>
+        </w:tc>
+        <w:tc>
+          <w:tcPr>
+            <w:tcW w:w="4675" w:type="dxa"/>
+          </w:tcPr>
+          <w:p>
+            <w:pPr>
+              <w:cnfStyle w:val="000000100000" w:firstRow="0" w:lastRow="0" w:firstColumn="0" w:lastColumn="0" w:oddVBand="0" w:evenVBand="0" w:oddHBand="1" w:evenHBand="0" w:firstRowFirstColumn="0" w:firstRowLastColumn="0" w:lastRowFirstColumn="0" w:lastRowLastColumn="0"/>
+              <w:rPr>
+                <w:rFonts w:ascii="Times New Roman" w:hAnsi="Times New Roman" w:cs="Times New Roman"/>
+                <w:sz w:val="24"/>
+                <w:szCs w:val="24"/>
+              </w:rPr>
+            </w:pPr>
+            <w:r>
+              <w:t xml:space="preserve">Objednávateľ </w:t>
+            </w:r>
+            <w:r>
+              <w:t>sa prihlásil na stránku</w:t>
+            </w:r>
+          </w:p>
+        </w:tc>
+      </w:tr>
+      <w:tr>
+        <w:tc>
+          <w:tcPr>
+            <w:cnfStyle w:val="001000000000" w:firstRow="0" w:lastRow="0" w:firstColumn="1" w:lastColumn="0" w:oddVBand="0" w:evenVBand="0" w:oddHBand="0" w:evenHBand="0" w:firstRowFirstColumn="0" w:firstRowLastColumn="0" w:lastRowFirstColumn="0" w:lastRowLastColumn="0"/>
+            <w:tcW w:w="4675" w:type="dxa"/>
+          </w:tcPr>
+          <w:p>
+            <w:pPr>
+              <w:rPr>
+                <w:rFonts w:ascii="Times New Roman" w:hAnsi="Times New Roman" w:cs="Times New Roman"/>
+                <w:sz w:val="24"/>
+                <w:szCs w:val="24"/>
+              </w:rPr>
+            </w:pPr>
+            <w:r>
+              <w:rPr>
+                <w:rFonts w:ascii="Times New Roman" w:hAnsi="Times New Roman" w:cs="Times New Roman"/>
+                <w:sz w:val="24"/>
+                <w:szCs w:val="24"/>
+              </w:rPr>
+              <w:t xml:space="preserve">Prihlásená prepravná spoločnosť </w:t>
+            </w:r>
+          </w:p>
+        </w:tc>
+        <w:tc>
+          <w:tcPr>
+            <w:tcW w:w="4675" w:type="dxa"/>
+          </w:tcPr>
+          <w:p>
+            <w:pPr>
+              <w:cnfStyle w:val="000000000000" w:firstRow="0" w:lastRow="0" w:firstColumn="0" w:lastColumn="0" w:oddVBand="0" w:evenVBand="0" w:oddHBand="0" w:evenHBand="0" w:firstRowFirstColumn="0" w:firstRowLastColumn="0" w:lastRowFirstColumn="0" w:lastRowLastColumn="0"/>
+              <w:rPr>
+                <w:rFonts w:ascii="Times New Roman" w:hAnsi="Times New Roman" w:cs="Times New Roman"/>
+                <w:sz w:val="24"/>
+                <w:szCs w:val="24"/>
+              </w:rPr>
+            </w:pPr>
+            <w:r>
+              <w:t xml:space="preserve">Prepravná spoločnosť </w:t>
+            </w:r>
+            <w:r>
+              <w:t>sa prihlásil</w:t>
+            </w:r>
+            <w:r>
+              <w:t>a</w:t>
+            </w:r>
+            <w:r>
+              <w:t xml:space="preserve"> na stránku</w:t>
+            </w:r>
+          </w:p>
+        </w:tc>
+      </w:tr>
+      <w:tr>
+        <w:trPr>
+          <w:cnfStyle w:val="000000100000" w:firstRow="0" w:lastRow="0" w:firstColumn="0" w:lastColumn="0" w:oddVBand="0" w:evenVBand="0" w:oddHBand="1" w:evenHBand="0" w:firstRowFirstColumn="0" w:firstRowLastColumn="0" w:lastRowFirstColumn="0" w:lastRowLastColumn="0"/>
+        </w:trPr>
+        <w:tc>
+          <w:tcPr>
+            <w:cnfStyle w:val="001000000000" w:firstRow="0" w:lastRow="0" w:firstColumn="1" w:lastColumn="0" w:oddVBand="0" w:evenVBand="0" w:oddHBand="0" w:evenHBand="0" w:firstRowFirstColumn="0" w:firstRowLastColumn="0" w:lastRowFirstColumn="0" w:lastRowLastColumn="0"/>
+            <w:tcW w:w="4675" w:type="dxa"/>
+          </w:tcPr>
+          <w:p>
+            <w:pPr>
+              <w:rPr>
+                <w:rFonts w:ascii="Times New Roman" w:hAnsi="Times New Roman" w:cs="Times New Roman"/>
+                <w:sz w:val="24"/>
+                <w:szCs w:val="24"/>
+              </w:rPr>
+            </w:pPr>
+            <w:r>
+              <w:rPr>
+                <w:rFonts w:ascii="Times New Roman" w:hAnsi="Times New Roman" w:cs="Times New Roman"/>
+                <w:sz w:val="24"/>
+                <w:szCs w:val="24"/>
+              </w:rPr>
+              <w:t>Prihlásený admin</w:t>
+            </w:r>
+          </w:p>
+        </w:tc>
+        <w:tc>
+          <w:tcPr>
+            <w:tcW w:w="4675" w:type="dxa"/>
+          </w:tcPr>
+          <w:p>
+            <w:pPr>
+              <w:cnfStyle w:val="000000100000" w:firstRow="0" w:lastRow="0" w:firstColumn="0" w:lastColumn="0" w:oddVBand="0" w:evenVBand="0" w:oddHBand="1" w:evenHBand="0" w:firstRowFirstColumn="0" w:firstRowLastColumn="0" w:lastRowFirstColumn="0" w:lastRowLastColumn="0"/>
+              <w:rPr>
+                <w:rFonts w:ascii="Times New Roman" w:hAnsi="Times New Roman" w:cs="Times New Roman"/>
+                <w:sz w:val="24"/>
+                <w:szCs w:val="24"/>
+              </w:rPr>
+            </w:pPr>
+            <w:r>
+              <w:t>Admin</w:t>
+            </w:r>
+            <w:r>
+              <w:t xml:space="preserve"> sa prihlásil na stránku</w:t>
+            </w:r>
+          </w:p>
+        </w:tc>
+      </w:tr>
+      <w:tr>
+        <w:tc>
+          <w:tcPr>
+            <w:cnfStyle w:val="001000000000" w:firstRow="0" w:lastRow="0" w:firstColumn="1" w:lastColumn="0" w:oddVBand="0" w:evenVBand="0" w:oddHBand="0" w:evenHBand="0" w:firstRowFirstColumn="0" w:firstRowLastColumn="0" w:lastRowFirstColumn="0" w:lastRowLastColumn="0"/>
+            <w:tcW w:w="4675" w:type="dxa"/>
+          </w:tcPr>
+          <w:p>
+            <w:pPr>
+              <w:rPr>
+                <w:rFonts w:ascii="Times New Roman" w:hAnsi="Times New Roman" w:cs="Times New Roman"/>
+                <w:sz w:val="24"/>
+                <w:szCs w:val="24"/>
+              </w:rPr>
+            </w:pPr>
+            <w:r>
+              <w:rPr>
+                <w:rFonts w:ascii="Times New Roman" w:hAnsi="Times New Roman" w:cs="Times New Roman"/>
+                <w:sz w:val="24"/>
+                <w:szCs w:val="24"/>
+              </w:rPr>
+              <w:t>Vyhľadávanie prepravnej spoločnosti</w:t>
+            </w:r>
+          </w:p>
+        </w:tc>
+        <w:tc>
+          <w:tcPr>
+            <w:tcW w:w="4675" w:type="dxa"/>
+          </w:tcPr>
+          <w:p>
+            <w:pPr>
+              <w:cnfStyle w:val="000000000000" w:firstRow="0" w:lastRow="0" w:firstColumn="0" w:lastColumn="0" w:oddVBand="0" w:evenVBand="0" w:oddHBand="0" w:evenHBand="0" w:firstRowFirstColumn="0" w:firstRowLastColumn="0" w:lastRowFirstColumn="0" w:lastRowLastColumn="0"/>
+              <w:rPr>
+                <w:rFonts w:ascii="Times New Roman" w:hAnsi="Times New Roman" w:cs="Times New Roman"/>
+                <w:sz w:val="24"/>
+                <w:szCs w:val="24"/>
+              </w:rPr>
+            </w:pPr>
+            <w:r>
+              <w:rPr>
+                <w:rFonts w:ascii="Times New Roman" w:hAnsi="Times New Roman" w:cs="Times New Roman"/>
+                <w:sz w:val="24"/>
+                <w:szCs w:val="24"/>
+              </w:rPr>
+              <w:t>Objednávateľ vyhľadáva prepravnú spoločnosť v </w:t>
+            </w:r>
+            <w:r>
+              <w:rPr>
+                <w:rFonts w:ascii="Times New Roman" w:hAnsi="Times New Roman" w:cs="Times New Roman"/>
+                <w:sz w:val="24"/>
+                <w:szCs w:val="24"/>
+              </w:rPr>
+              <w:t>systéme</w:t>
+            </w:r>
+          </w:p>
+        </w:tc>
+      </w:tr>
+      <w:tr>
+        <w:trPr>
+          <w:cnfStyle w:val="000000100000" w:firstRow="0" w:lastRow="0" w:firstColumn="0" w:lastColumn="0" w:oddVBand="0" w:evenVBand="0" w:oddHBand="1" w:evenHBand="0" w:firstRowFirstColumn="0" w:firstRowLastColumn="0" w:lastRowFirstColumn="0" w:lastRowLastColumn="0"/>
+        </w:trPr>
+        <w:tc>
+          <w:tcPr>
+            <w:cnfStyle w:val="001000000000" w:firstRow="0" w:lastRow="0" w:firstColumn="1" w:lastColumn="0" w:oddVBand="0" w:evenVBand="0" w:oddHBand="0" w:evenHBand="0" w:firstRowFirstColumn="0" w:firstRowLastColumn="0" w:lastRowFirstColumn="0" w:lastRowLastColumn="0"/>
+            <w:tcW w:w="4675" w:type="dxa"/>
+          </w:tcPr>
+          <w:p>
+            <w:pPr>
+              <w:rPr>
+                <w:rFonts w:ascii="Times New Roman" w:hAnsi="Times New Roman" w:cs="Times New Roman"/>
+                <w:sz w:val="24"/>
+                <w:szCs w:val="24"/>
+              </w:rPr>
+            </w:pPr>
+            <w:r>
+              <w:rPr>
+                <w:rFonts w:ascii="Times New Roman" w:hAnsi="Times New Roman" w:cs="Times New Roman"/>
+                <w:sz w:val="24"/>
+                <w:szCs w:val="24"/>
+              </w:rPr>
+              <w:t>Zvolenie prepravnej spoločnosti</w:t>
+            </w:r>
+          </w:p>
+        </w:tc>
+        <w:tc>
+          <w:tcPr>
+            <w:tcW w:w="4675" w:type="dxa"/>
+          </w:tcPr>
+          <w:p>
+            <w:pPr>
+              <w:cnfStyle w:val="000000100000" w:firstRow="0" w:lastRow="0" w:firstColumn="0" w:lastColumn="0" w:oddVBand="0" w:evenVBand="0" w:oddHBand="1" w:evenHBand="0" w:firstRowFirstColumn="0" w:firstRowLastColumn="0" w:lastRowFirstColumn="0" w:lastRowLastColumn="0"/>
+              <w:rPr>
+                <w:rFonts w:ascii="Times New Roman" w:hAnsi="Times New Roman" w:cs="Times New Roman"/>
+                <w:sz w:val="24"/>
+                <w:szCs w:val="24"/>
+              </w:rPr>
+            </w:pPr>
+            <w:r>
+              <w:rPr>
+                <w:rFonts w:ascii="Times New Roman" w:hAnsi="Times New Roman" w:cs="Times New Roman"/>
+                <w:sz w:val="24"/>
+                <w:szCs w:val="24"/>
+              </w:rPr>
+              <w:t>Objednávateľ</w:t>
+            </w:r>
+            <w:r>
+              <w:rPr>
+                <w:rFonts w:ascii="Times New Roman" w:hAnsi="Times New Roman" w:cs="Times New Roman"/>
+                <w:sz w:val="24"/>
+                <w:szCs w:val="24"/>
+              </w:rPr>
+              <w:t xml:space="preserve"> musí vybrať jednu prepravnú spoločnosť z viacerých čo jemu systém ponúkol</w:t>
+            </w:r>
+          </w:p>
+        </w:tc>
+      </w:tr>
+      <w:tr>
+        <w:tc>
+          <w:tcPr>
+            <w:cnfStyle w:val="001000000000" w:firstRow="0" w:lastRow="0" w:firstColumn="1" w:lastColumn="0" w:oddVBand="0" w:evenVBand="0" w:oddHBand="0" w:evenHBand="0" w:firstRowFirstColumn="0" w:firstRowLastColumn="0" w:lastRowFirstColumn="0" w:lastRowLastColumn="0"/>
+            <w:tcW w:w="4675" w:type="dxa"/>
+          </w:tcPr>
+          <w:p>
+            <w:pPr>
+              <w:rPr>
+                <w:rFonts w:ascii="Times New Roman" w:hAnsi="Times New Roman" w:cs="Times New Roman"/>
+                <w:sz w:val="24"/>
+                <w:szCs w:val="24"/>
+              </w:rPr>
+            </w:pPr>
+            <w:r>
+              <w:rPr>
+                <w:rFonts w:ascii="Times New Roman" w:hAnsi="Times New Roman" w:cs="Times New Roman"/>
+                <w:sz w:val="24"/>
+                <w:szCs w:val="24"/>
+              </w:rPr>
+              <w:t>Vyhľadanie zákazníka</w:t>
+            </w:r>
+          </w:p>
+        </w:tc>
+        <w:tc>
+          <w:tcPr>
+            <w:tcW w:w="4675" w:type="dxa"/>
+          </w:tcPr>
+          <w:p>
+            <w:pPr>
+              <w:cnfStyle w:val="000000000000" w:firstRow="0" w:lastRow="0" w:firstColumn="0" w:lastColumn="0" w:oddVBand="0" w:evenVBand="0" w:oddHBand="0" w:evenHBand="0" w:firstRowFirstColumn="0" w:firstRowLastColumn="0" w:lastRowFirstColumn="0" w:lastRowLastColumn="0"/>
+              <w:rPr>
+                <w:rFonts w:ascii="Times New Roman" w:hAnsi="Times New Roman" w:cs="Times New Roman"/>
+                <w:sz w:val="24"/>
+                <w:szCs w:val="24"/>
+              </w:rPr>
+            </w:pPr>
+            <w:r>
+              <w:rPr>
+                <w:rFonts w:ascii="Times New Roman" w:hAnsi="Times New Roman" w:cs="Times New Roman"/>
+                <w:sz w:val="24"/>
+                <w:szCs w:val="24"/>
+              </w:rPr>
+              <w:t xml:space="preserve">Prepravná spoločnosť vyhľadáva </w:t>
+            </w:r>
+            <w:r>
+              <w:rPr>
+                <w:rFonts w:ascii="Times New Roman" w:hAnsi="Times New Roman" w:cs="Times New Roman"/>
+                <w:sz w:val="24"/>
+                <w:szCs w:val="24"/>
+              </w:rPr>
+              <w:t xml:space="preserve">pre seba zákazníka v systéme </w:t>
+            </w:r>
+          </w:p>
+        </w:tc>
+      </w:tr>
+      <w:tr>
+        <w:trPr>
+          <w:cnfStyle w:val="000000100000" w:firstRow="0" w:lastRow="0" w:firstColumn="0" w:lastColumn="0" w:oddVBand="0" w:evenVBand="0" w:oddHBand="1" w:evenHBand="0" w:firstRowFirstColumn="0" w:firstRowLastColumn="0" w:lastRowFirstColumn="0" w:lastRowLastColumn="0"/>
+        </w:trPr>
+        <w:tc>
+          <w:tcPr>
+            <w:cnfStyle w:val="001000000000" w:firstRow="0" w:lastRow="0" w:firstColumn="1" w:lastColumn="0" w:oddVBand="0" w:evenVBand="0" w:oddHBand="0" w:evenHBand="0" w:firstRowFirstColumn="0" w:firstRowLastColumn="0" w:lastRowFirstColumn="0" w:lastRowLastColumn="0"/>
+            <w:tcW w:w="4675" w:type="dxa"/>
+          </w:tcPr>
+          <w:p>
+            <w:pPr>
+              <w:rPr>
+                <w:rFonts w:ascii="Times New Roman" w:hAnsi="Times New Roman" w:cs="Times New Roman"/>
+                <w:sz w:val="24"/>
+                <w:szCs w:val="24"/>
+              </w:rPr>
+            </w:pPr>
+            <w:r>
+              <w:rPr>
+                <w:rFonts w:ascii="Times New Roman" w:hAnsi="Times New Roman" w:cs="Times New Roman"/>
+                <w:sz w:val="24"/>
+                <w:szCs w:val="24"/>
+              </w:rPr>
+              <w:t>Komunikácia</w:t>
+            </w:r>
+          </w:p>
+        </w:tc>
+        <w:tc>
+          <w:tcPr>
+            <w:tcW w:w="4675" w:type="dxa"/>
+          </w:tcPr>
+          <w:p>
+            <w:pPr>
+              <w:cnfStyle w:val="000000100000" w:firstRow="0" w:lastRow="0" w:firstColumn="0" w:lastColumn="0" w:oddVBand="0" w:evenVBand="0" w:oddHBand="1" w:evenHBand="0" w:firstRowFirstColumn="0" w:firstRowLastColumn="0" w:lastRowFirstColumn="0" w:lastRowLastColumn="0"/>
+              <w:rPr>
+                <w:rFonts w:ascii="Times New Roman" w:hAnsi="Times New Roman" w:cs="Times New Roman"/>
+                <w:sz w:val="24"/>
+                <w:szCs w:val="24"/>
+              </w:rPr>
+            </w:pPr>
+            <w:r>
+              <w:rPr>
+                <w:rFonts w:ascii="Times New Roman" w:hAnsi="Times New Roman" w:cs="Times New Roman"/>
+                <w:sz w:val="24"/>
+                <w:szCs w:val="24"/>
+              </w:rPr>
+              <w:t>Prepravná spoločnosť a potenciálny zákazník komunikujú, aby sa dohodnúť o spolupráci</w:t>
+            </w:r>
+          </w:p>
+        </w:tc>
+      </w:tr>
+      <w:tr>
+        <w:tc>
+          <w:tcPr>
+            <w:cnfStyle w:val="001000000000" w:firstRow="0" w:lastRow="0" w:firstColumn="1" w:lastColumn="0" w:oddVBand="0" w:evenVBand="0" w:oddHBand="0" w:evenHBand="0" w:firstRowFirstColumn="0" w:firstRowLastColumn="0" w:lastRowFirstColumn="0" w:lastRowLastColumn="0"/>
+            <w:tcW w:w="4675" w:type="dxa"/>
+          </w:tcPr>
+          <w:p>
+            <w:pPr>
+              <w:rPr>
+                <w:rFonts w:ascii="Times New Roman" w:hAnsi="Times New Roman" w:cs="Times New Roman"/>
+                <w:sz w:val="24"/>
+                <w:szCs w:val="24"/>
+              </w:rPr>
+            </w:pPr>
+            <w:r>
+              <w:rPr>
+                <w:rFonts w:ascii="Times New Roman" w:hAnsi="Times New Roman" w:cs="Times New Roman"/>
+                <w:sz w:val="24"/>
+                <w:szCs w:val="24"/>
+              </w:rPr>
+              <w:t>Dohoda o spolupráci</w:t>
+            </w:r>
+          </w:p>
+        </w:tc>
+        <w:tc>
+          <w:tcPr>
+            <w:tcW w:w="4675" w:type="dxa"/>
+          </w:tcPr>
+          <w:p>
+            <w:pPr>
+              <w:cnfStyle w:val="000000000000" w:firstRow="0" w:lastRow="0" w:firstColumn="0" w:lastColumn="0" w:oddVBand="0" w:evenVBand="0" w:oddHBand="0" w:evenHBand="0" w:firstRowFirstColumn="0" w:firstRowLastColumn="0" w:lastRowFirstColumn="0" w:lastRowLastColumn="0"/>
+              <w:rPr>
+                <w:rFonts w:ascii="Times New Roman" w:hAnsi="Times New Roman" w:cs="Times New Roman"/>
+                <w:sz w:val="24"/>
+                <w:szCs w:val="24"/>
+              </w:rPr>
+            </w:pPr>
+            <w:r>
+              <w:rPr>
+                <w:rFonts w:ascii="Times New Roman" w:hAnsi="Times New Roman" w:cs="Times New Roman"/>
+                <w:sz w:val="24"/>
+                <w:szCs w:val="24"/>
+              </w:rPr>
+              <w:t xml:space="preserve">Prepravná spoločnosť a zákazník sa dohodli o spolupráci </w:t>
+            </w:r>
+          </w:p>
+        </w:tc>
+      </w:tr>
+      <w:tr>
+        <w:trPr>
+          <w:cnfStyle w:val="000000100000" w:firstRow="0" w:lastRow="0" w:firstColumn="0" w:lastColumn="0" w:oddVBand="0" w:evenVBand="0" w:oddHBand="1" w:evenHBand="0" w:firstRowFirstColumn="0" w:firstRowLastColumn="0" w:lastRowFirstColumn="0" w:lastRowLastColumn="0"/>
+        </w:trPr>
+        <w:tc>
+          <w:tcPr>
+            <w:cnfStyle w:val="001000000000" w:firstRow="0" w:lastRow="0" w:firstColumn="1" w:lastColumn="0" w:oddVBand="0" w:evenVBand="0" w:oddHBand="0" w:evenHBand="0" w:firstRowFirstColumn="0" w:firstRowLastColumn="0" w:lastRowFirstColumn="0" w:lastRowLastColumn="0"/>
+            <w:tcW w:w="4675" w:type="dxa"/>
+          </w:tcPr>
+          <w:p>
+            <w:pPr>
+              <w:rPr>
+                <w:rFonts w:ascii="Times New Roman" w:hAnsi="Times New Roman" w:cs="Times New Roman"/>
+                <w:sz w:val="24"/>
+                <w:szCs w:val="24"/>
+              </w:rPr>
+            </w:pPr>
+            <w:r>
+              <w:rPr>
+                <w:rFonts w:ascii="Times New Roman" w:hAnsi="Times New Roman" w:cs="Times New Roman"/>
+                <w:sz w:val="24"/>
+                <w:szCs w:val="24"/>
+              </w:rPr>
+              <w:t>Príprava zmluvného formuláru</w:t>
+            </w:r>
+          </w:p>
+        </w:tc>
+        <w:tc>
+          <w:tcPr>
+            <w:tcW w:w="4675" w:type="dxa"/>
+          </w:tcPr>
+          <w:p>
+            <w:pPr>
+              <w:cnfStyle w:val="000000100000" w:firstRow="0" w:lastRow="0" w:firstColumn="0" w:lastColumn="0" w:oddVBand="0" w:evenVBand="0" w:oddHBand="1" w:evenHBand="0" w:firstRowFirstColumn="0" w:firstRowLastColumn="0" w:lastRowFirstColumn="0" w:lastRowLastColumn="0"/>
+              <w:rPr>
+                <w:rFonts w:ascii="Times New Roman" w:hAnsi="Times New Roman" w:cs="Times New Roman"/>
+                <w:sz w:val="24"/>
+                <w:szCs w:val="24"/>
+              </w:rPr>
+            </w:pPr>
+            <w:r>
+              <w:rPr>
+                <w:rFonts w:ascii="Times New Roman" w:hAnsi="Times New Roman" w:cs="Times New Roman"/>
+                <w:sz w:val="24"/>
+                <w:szCs w:val="24"/>
+              </w:rPr>
+              <w:t>Prepravná</w:t>
+            </w:r>
+            <w:r>
+              <w:rPr>
+                <w:rFonts w:ascii="Times New Roman" w:hAnsi="Times New Roman" w:cs="Times New Roman"/>
+                <w:sz w:val="24"/>
+                <w:szCs w:val="24"/>
+              </w:rPr>
+              <w:t xml:space="preserve"> spoločnosť pripravuje </w:t>
+            </w:r>
+            <w:r>
+              <w:rPr>
+                <w:rFonts w:ascii="Times New Roman" w:hAnsi="Times New Roman" w:cs="Times New Roman"/>
+                <w:sz w:val="24"/>
+                <w:szCs w:val="24"/>
+              </w:rPr>
+              <w:t>zmluvný</w:t>
+            </w:r>
+            <w:r>
+              <w:rPr>
+                <w:rFonts w:ascii="Times New Roman" w:hAnsi="Times New Roman" w:cs="Times New Roman"/>
+                <w:sz w:val="24"/>
+                <w:szCs w:val="24"/>
+              </w:rPr>
+              <w:t xml:space="preserve"> </w:t>
+            </w:r>
+            <w:r>
+              <w:rPr>
+                <w:rFonts w:ascii="Times New Roman" w:hAnsi="Times New Roman" w:cs="Times New Roman"/>
+                <w:sz w:val="24"/>
+                <w:szCs w:val="24"/>
+              </w:rPr>
+              <w:t>formulár</w:t>
+            </w:r>
+            <w:r>
+              <w:rPr>
+                <w:rFonts w:ascii="Times New Roman" w:hAnsi="Times New Roman" w:cs="Times New Roman"/>
+                <w:sz w:val="24"/>
+                <w:szCs w:val="24"/>
+              </w:rPr>
+              <w:t xml:space="preserve"> pre </w:t>
+            </w:r>
+            <w:r>
+              <w:rPr>
+                <w:rFonts w:ascii="Times New Roman" w:hAnsi="Times New Roman" w:cs="Times New Roman"/>
+                <w:sz w:val="24"/>
+                <w:szCs w:val="24"/>
+              </w:rPr>
+              <w:t>zákazníka</w:t>
+            </w:r>
+          </w:p>
+        </w:tc>
+      </w:tr>
+      <w:tr>
+        <w:tc>
+          <w:tcPr>
+            <w:cnfStyle w:val="001000000000" w:firstRow="0" w:lastRow="0" w:firstColumn="1" w:lastColumn="0" w:oddVBand="0" w:evenVBand="0" w:oddHBand="0" w:evenHBand="0" w:firstRowFirstColumn="0" w:firstRowLastColumn="0" w:lastRowFirstColumn="0" w:lastRowLastColumn="0"/>
+            <w:tcW w:w="4675" w:type="dxa"/>
+          </w:tcPr>
+          <w:p>
+            <w:pPr>
+              <w:rPr>
+                <w:rFonts w:ascii="Times New Roman" w:hAnsi="Times New Roman" w:cs="Times New Roman"/>
+                <w:sz w:val="24"/>
+                <w:szCs w:val="24"/>
+              </w:rPr>
+            </w:pPr>
+            <w:r>
+              <w:rPr>
+                <w:rFonts w:ascii="Times New Roman" w:hAnsi="Times New Roman" w:cs="Times New Roman"/>
+                <w:sz w:val="24"/>
+                <w:szCs w:val="24"/>
+              </w:rPr>
+              <w:t>Príprava vozidiel dopravy</w:t>
+            </w:r>
+          </w:p>
+        </w:tc>
+        <w:tc>
+          <w:tcPr>
+            <w:tcW w:w="4675" w:type="dxa"/>
+          </w:tcPr>
+          <w:p>
+            <w:pPr>
+              <w:cnfStyle w:val="000000000000" w:firstRow="0" w:lastRow="0" w:firstColumn="0" w:lastColumn="0" w:oddVBand="0" w:evenVBand="0" w:oddHBand="0" w:evenHBand="0" w:firstRowFirstColumn="0" w:firstRowLastColumn="0" w:lastRowFirstColumn="0" w:lastRowLastColumn="0"/>
+              <w:rPr>
+                <w:rFonts w:ascii="Times New Roman" w:hAnsi="Times New Roman" w:cs="Times New Roman"/>
+                <w:sz w:val="24"/>
+                <w:szCs w:val="24"/>
+              </w:rPr>
+            </w:pPr>
+            <w:r>
+              <w:rPr>
+                <w:rFonts w:ascii="Times New Roman" w:hAnsi="Times New Roman" w:cs="Times New Roman"/>
+                <w:sz w:val="24"/>
+                <w:szCs w:val="24"/>
+              </w:rPr>
+              <w:t>Prepravná</w:t>
+            </w:r>
+            <w:r>
+              <w:rPr>
+                <w:rFonts w:ascii="Times New Roman" w:hAnsi="Times New Roman" w:cs="Times New Roman"/>
+                <w:sz w:val="24"/>
+                <w:szCs w:val="24"/>
+              </w:rPr>
+              <w:t xml:space="preserve"> spoločnosť pripravuje vozidla dopravy tovaru</w:t>
+            </w:r>
+          </w:p>
+        </w:tc>
+      </w:tr>
+      <w:tr>
+        <w:trPr>
+          <w:cnfStyle w:val="000000100000" w:firstRow="0" w:lastRow="0" w:firstColumn="0" w:lastColumn="0" w:oddVBand="0" w:evenVBand="0" w:oddHBand="1" w:evenHBand="0" w:firstRowFirstColumn="0" w:firstRowLastColumn="0" w:lastRowFirstColumn="0" w:lastRowLastColumn="0"/>
+        </w:trPr>
+        <w:tc>
+          <w:tcPr>
+            <w:cnfStyle w:val="001000000000" w:firstRow="0" w:lastRow="0" w:firstColumn="1" w:lastColumn="0" w:oddVBand="0" w:evenVBand="0" w:oddHBand="0" w:evenHBand="0" w:firstRowFirstColumn="0" w:firstRowLastColumn="0" w:lastRowFirstColumn="0" w:lastRowLastColumn="0"/>
+            <w:tcW w:w="4675" w:type="dxa"/>
+          </w:tcPr>
+          <w:p>
+            <w:pPr>
+              <w:rPr>
+                <w:rFonts w:ascii="Times New Roman" w:hAnsi="Times New Roman" w:cs="Times New Roman"/>
+                <w:sz w:val="24"/>
+                <w:szCs w:val="24"/>
+              </w:rPr>
+            </w:pPr>
+            <w:r>
+              <w:rPr>
+                <w:rFonts w:ascii="Times New Roman" w:hAnsi="Times New Roman" w:cs="Times New Roman"/>
+                <w:sz w:val="24"/>
+                <w:szCs w:val="24"/>
+              </w:rPr>
+              <w:t>Príprava tovaru</w:t>
+            </w:r>
+          </w:p>
+        </w:tc>
+        <w:tc>
+          <w:tcPr>
+            <w:tcW w:w="4675" w:type="dxa"/>
+          </w:tcPr>
+          <w:p>
+            <w:pPr>
+              <w:cnfStyle w:val="000000100000" w:firstRow="0" w:lastRow="0" w:firstColumn="0" w:lastColumn="0" w:oddVBand="0" w:evenVBand="0" w:oddHBand="1" w:evenHBand="0" w:firstRowFirstColumn="0" w:firstRowLastColumn="0" w:lastRowFirstColumn="0" w:lastRowLastColumn="0"/>
+              <w:rPr>
+                <w:rFonts w:ascii="Times New Roman" w:hAnsi="Times New Roman" w:cs="Times New Roman"/>
+                <w:sz w:val="24"/>
+                <w:szCs w:val="24"/>
+              </w:rPr>
+            </w:pPr>
+            <w:r>
+              <w:rPr>
+                <w:rFonts w:ascii="Times New Roman" w:hAnsi="Times New Roman" w:cs="Times New Roman"/>
+                <w:sz w:val="24"/>
+                <w:szCs w:val="24"/>
+              </w:rPr>
+              <w:t>Zákazník</w:t>
+            </w:r>
+            <w:r>
+              <w:rPr>
+                <w:rFonts w:ascii="Times New Roman" w:hAnsi="Times New Roman" w:cs="Times New Roman"/>
+                <w:sz w:val="24"/>
+                <w:szCs w:val="24"/>
+              </w:rPr>
+              <w:t xml:space="preserve"> pripravuje tovar, </w:t>
+            </w:r>
+            <w:r>
+              <w:rPr>
+                <w:rFonts w:ascii="Times New Roman" w:hAnsi="Times New Roman" w:cs="Times New Roman"/>
+                <w:sz w:val="24"/>
+                <w:szCs w:val="24"/>
+              </w:rPr>
+              <w:t>ktorý</w:t>
+            </w:r>
+            <w:r>
+              <w:rPr>
+                <w:rFonts w:ascii="Times New Roman" w:hAnsi="Times New Roman" w:cs="Times New Roman"/>
+                <w:sz w:val="24"/>
+                <w:szCs w:val="24"/>
+              </w:rPr>
+              <w:t xml:space="preserve"> chce </w:t>
+            </w:r>
+            <w:r>
+              <w:rPr>
+                <w:rFonts w:ascii="Times New Roman" w:hAnsi="Times New Roman" w:cs="Times New Roman"/>
+                <w:sz w:val="24"/>
+                <w:szCs w:val="24"/>
+              </w:rPr>
+              <w:t>prepraviť</w:t>
+            </w:r>
+            <w:r>
+              <w:rPr>
+                <w:rFonts w:ascii="Times New Roman" w:hAnsi="Times New Roman" w:cs="Times New Roman"/>
+                <w:sz w:val="24"/>
+                <w:szCs w:val="24"/>
+              </w:rPr>
+              <w:t xml:space="preserve"> </w:t>
+            </w:r>
+          </w:p>
+        </w:tc>
+      </w:tr>
+      <w:tr>
+        <w:tc>
+          <w:tcPr>
+            <w:cnfStyle w:val="001000000000" w:firstRow="0" w:lastRow="0" w:firstColumn="1" w:lastColumn="0" w:oddVBand="0" w:evenVBand="0" w:oddHBand="0" w:evenHBand="0" w:firstRowFirstColumn="0" w:firstRowLastColumn="0" w:lastRowFirstColumn="0" w:lastRowLastColumn="0"/>
+            <w:tcW w:w="4675" w:type="dxa"/>
+          </w:tcPr>
+          <w:p>
+            <w:pPr>
+              <w:rPr>
+                <w:rFonts w:ascii="Times New Roman" w:hAnsi="Times New Roman" w:cs="Times New Roman"/>
+                <w:sz w:val="24"/>
+                <w:szCs w:val="24"/>
+              </w:rPr>
+            </w:pPr>
+            <w:r>
+              <w:rPr>
+                <w:rFonts w:ascii="Times New Roman" w:hAnsi="Times New Roman" w:cs="Times New Roman"/>
+                <w:sz w:val="24"/>
+                <w:szCs w:val="24"/>
+              </w:rPr>
+              <w:lastRenderedPageBreak/>
+              <w:t>Prípravy peniaze</w:t>
+            </w:r>
+          </w:p>
+        </w:tc>
+        <w:tc>
+          <w:tcPr>
+            <w:tcW w:w="4675" w:type="dxa"/>
+          </w:tcPr>
+          <w:p>
+            <w:pPr>
+              <w:cnfStyle w:val="000000000000" w:firstRow="0" w:lastRow="0" w:firstColumn="0" w:lastColumn="0" w:oddVBand="0" w:evenVBand="0" w:oddHBand="0" w:evenHBand="0" w:firstRowFirstColumn="0" w:firstRowLastColumn="0" w:lastRowFirstColumn="0" w:lastRowLastColumn="0"/>
+              <w:rPr>
+                <w:rFonts w:ascii="Times New Roman" w:hAnsi="Times New Roman" w:cs="Times New Roman"/>
+                <w:sz w:val="24"/>
+                <w:szCs w:val="24"/>
+              </w:rPr>
+            </w:pPr>
+            <w:r>
+              <w:rPr>
+                <w:rFonts w:ascii="Times New Roman" w:hAnsi="Times New Roman" w:cs="Times New Roman"/>
+                <w:sz w:val="24"/>
+                <w:szCs w:val="24"/>
+              </w:rPr>
+              <w:t>Zákazník</w:t>
+            </w:r>
+            <w:r>
+              <w:rPr>
+                <w:rFonts w:ascii="Times New Roman" w:hAnsi="Times New Roman" w:cs="Times New Roman"/>
+                <w:sz w:val="24"/>
+                <w:szCs w:val="24"/>
+              </w:rPr>
+              <w:t xml:space="preserve"> pripravuje </w:t>
+            </w:r>
+            <w:r>
+              <w:rPr>
+                <w:rFonts w:ascii="Times New Roman" w:hAnsi="Times New Roman" w:cs="Times New Roman"/>
+                <w:sz w:val="24"/>
+                <w:szCs w:val="24"/>
+              </w:rPr>
+              <w:t>penzie pre prepravnú spoločnosť</w:t>
+            </w:r>
+          </w:p>
+        </w:tc>
+      </w:tr>
+      <w:tr>
+        <w:trPr>
+          <w:cnfStyle w:val="000000100000" w:firstRow="0" w:lastRow="0" w:firstColumn="0" w:lastColumn="0" w:oddVBand="0" w:evenVBand="0" w:oddHBand="1" w:evenHBand="0" w:firstRowFirstColumn="0" w:firstRowLastColumn="0" w:lastRowFirstColumn="0" w:lastRowLastColumn="0"/>
+        </w:trPr>
+        <w:tc>
+          <w:tcPr>
+            <w:cnfStyle w:val="001000000000" w:firstRow="0" w:lastRow="0" w:firstColumn="1" w:lastColumn="0" w:oddVBand="0" w:evenVBand="0" w:oddHBand="0" w:evenHBand="0" w:firstRowFirstColumn="0" w:firstRowLastColumn="0" w:lastRowFirstColumn="0" w:lastRowLastColumn="0"/>
+            <w:tcW w:w="4675" w:type="dxa"/>
+          </w:tcPr>
+          <w:p>
+            <w:pPr>
+              <w:rPr>
+                <w:rFonts w:ascii="Times New Roman" w:hAnsi="Times New Roman" w:cs="Times New Roman"/>
+                <w:sz w:val="24"/>
+                <w:szCs w:val="24"/>
+              </w:rPr>
+            </w:pPr>
+            <w:r>
+              <w:rPr>
+                <w:rFonts w:ascii="Times New Roman" w:hAnsi="Times New Roman" w:cs="Times New Roman"/>
+                <w:sz w:val="24"/>
+                <w:szCs w:val="24"/>
+              </w:rPr>
+              <w:t>Čakať na peniaze</w:t>
+            </w:r>
+          </w:p>
+        </w:tc>
+        <w:tc>
+          <w:tcPr>
+            <w:tcW w:w="4675" w:type="dxa"/>
+          </w:tcPr>
+          <w:p>
+            <w:pPr>
+              <w:cnfStyle w:val="000000100000" w:firstRow="0" w:lastRow="0" w:firstColumn="0" w:lastColumn="0" w:oddVBand="0" w:evenVBand="0" w:oddHBand="1" w:evenHBand="0" w:firstRowFirstColumn="0" w:firstRowLastColumn="0" w:lastRowFirstColumn="0" w:lastRowLastColumn="0"/>
+              <w:rPr>
+                <w:rFonts w:ascii="Times New Roman" w:hAnsi="Times New Roman" w:cs="Times New Roman"/>
+                <w:sz w:val="24"/>
+                <w:szCs w:val="24"/>
+              </w:rPr>
+            </w:pPr>
+            <w:r>
+              <w:rPr>
+                <w:rFonts w:ascii="Times New Roman" w:hAnsi="Times New Roman" w:cs="Times New Roman"/>
+                <w:sz w:val="24"/>
+                <w:szCs w:val="24"/>
+              </w:rPr>
+              <w:t>Prepravná spoločnosť čaká na peniaze</w:t>
+            </w:r>
+          </w:p>
+        </w:tc>
+      </w:tr>
+      <w:tr>
+        <w:tc>
+          <w:tcPr>
+            <w:cnfStyle w:val="001000000000" w:firstRow="0" w:lastRow="0" w:firstColumn="1" w:lastColumn="0" w:oddVBand="0" w:evenVBand="0" w:oddHBand="0" w:evenHBand="0" w:firstRowFirstColumn="0" w:firstRowLastColumn="0" w:lastRowFirstColumn="0" w:lastRowLastColumn="0"/>
+            <w:tcW w:w="4675" w:type="dxa"/>
+          </w:tcPr>
+          <w:p>
+            <w:pPr>
+              <w:rPr>
+                <w:rFonts w:ascii="Times New Roman" w:hAnsi="Times New Roman" w:cs="Times New Roman"/>
+                <w:sz w:val="24"/>
+                <w:szCs w:val="24"/>
+              </w:rPr>
+            </w:pPr>
+            <w:r>
+              <w:rPr>
+                <w:rFonts w:ascii="Times New Roman" w:hAnsi="Times New Roman" w:cs="Times New Roman"/>
+                <w:sz w:val="24"/>
+                <w:szCs w:val="24"/>
+              </w:rPr>
+              <w:t>Overovanie zmluvy</w:t>
+            </w:r>
+          </w:p>
+        </w:tc>
+        <w:tc>
+          <w:tcPr>
+            <w:tcW w:w="4675" w:type="dxa"/>
+          </w:tcPr>
+          <w:p>
+            <w:pPr>
+              <w:cnfStyle w:val="000000000000" w:firstRow="0" w:lastRow="0" w:firstColumn="0" w:lastColumn="0" w:oddVBand="0" w:evenVBand="0" w:oddHBand="0" w:evenHBand="0" w:firstRowFirstColumn="0" w:firstRowLastColumn="0" w:lastRowFirstColumn="0" w:lastRowLastColumn="0"/>
+              <w:rPr>
+                <w:rFonts w:ascii="Times New Roman" w:hAnsi="Times New Roman" w:cs="Times New Roman"/>
+                <w:sz w:val="24"/>
+                <w:szCs w:val="24"/>
+              </w:rPr>
+            </w:pPr>
+            <w:r>
+              <w:rPr>
+                <w:rFonts w:ascii="Times New Roman" w:hAnsi="Times New Roman" w:cs="Times New Roman"/>
+                <w:sz w:val="24"/>
+                <w:szCs w:val="24"/>
+              </w:rPr>
+              <w:t>Právnik prepravnej spoločnosti overuje zmluvu, aby tam neboli žiadne chyby</w:t>
+            </w:r>
+          </w:p>
+        </w:tc>
+      </w:tr>
+      <w:tr>
+        <w:trPr>
+          <w:cnfStyle w:val="000000100000" w:firstRow="0" w:lastRow="0" w:firstColumn="0" w:lastColumn="0" w:oddVBand="0" w:evenVBand="0" w:oddHBand="1" w:evenHBand="0" w:firstRowFirstColumn="0" w:firstRowLastColumn="0" w:lastRowFirstColumn="0" w:lastRowLastColumn="0"/>
+        </w:trPr>
+        <w:tc>
+          <w:tcPr>
+            <w:cnfStyle w:val="001000000000" w:firstRow="0" w:lastRow="0" w:firstColumn="1" w:lastColumn="0" w:oddVBand="0" w:evenVBand="0" w:oddHBand="0" w:evenHBand="0" w:firstRowFirstColumn="0" w:firstRowLastColumn="0" w:lastRowFirstColumn="0" w:lastRowLastColumn="0"/>
+            <w:tcW w:w="4675" w:type="dxa"/>
+          </w:tcPr>
+          <w:p>
+            <w:pPr>
+              <w:rPr>
+                <w:rFonts w:ascii="Times New Roman" w:hAnsi="Times New Roman" w:cs="Times New Roman"/>
+                <w:sz w:val="24"/>
+                <w:szCs w:val="24"/>
+              </w:rPr>
+            </w:pPr>
+            <w:r>
+              <w:rPr>
+                <w:rFonts w:ascii="Times New Roman" w:hAnsi="Times New Roman" w:cs="Times New Roman"/>
+                <w:sz w:val="24"/>
+                <w:szCs w:val="24"/>
+              </w:rPr>
+              <w:t>Podpísanie zmluvy</w:t>
+            </w:r>
+          </w:p>
+        </w:tc>
+        <w:tc>
+          <w:tcPr>
+            <w:tcW w:w="4675" w:type="dxa"/>
+          </w:tcPr>
+          <w:p>
+            <w:pPr>
+              <w:cnfStyle w:val="000000100000" w:firstRow="0" w:lastRow="0" w:firstColumn="0" w:lastColumn="0" w:oddVBand="0" w:evenVBand="0" w:oddHBand="1" w:evenHBand="0" w:firstRowFirstColumn="0" w:firstRowLastColumn="0" w:lastRowFirstColumn="0" w:lastRowLastColumn="0"/>
+              <w:rPr>
+                <w:rFonts w:ascii="Times New Roman" w:hAnsi="Times New Roman" w:cs="Times New Roman"/>
+                <w:sz w:val="24"/>
+                <w:szCs w:val="24"/>
+              </w:rPr>
+            </w:pPr>
+            <w:r>
+              <w:rPr>
+                <w:rFonts w:ascii="Times New Roman" w:hAnsi="Times New Roman" w:cs="Times New Roman"/>
+                <w:sz w:val="24"/>
+                <w:szCs w:val="24"/>
+              </w:rPr>
+              <w:t>Zákazník podpisuje zmluvu z prepravnou spoločnosťou</w:t>
+            </w:r>
+          </w:p>
+        </w:tc>
+      </w:tr>
+      <w:tr>
+        <w:tc>
+          <w:tcPr>
+            <w:cnfStyle w:val="001000000000" w:firstRow="0" w:lastRow="0" w:firstColumn="1" w:lastColumn="0" w:oddVBand="0" w:evenVBand="0" w:oddHBand="0" w:evenHBand="0" w:firstRowFirstColumn="0" w:firstRowLastColumn="0" w:lastRowFirstColumn="0" w:lastRowLastColumn="0"/>
+            <w:tcW w:w="4675" w:type="dxa"/>
+          </w:tcPr>
+          <w:p>
+            <w:pPr>
+              <w:rPr>
+                <w:rFonts w:ascii="Times New Roman" w:hAnsi="Times New Roman" w:cs="Times New Roman"/>
+                <w:sz w:val="24"/>
+                <w:szCs w:val="24"/>
+              </w:rPr>
+            </w:pPr>
+            <w:r>
+              <w:rPr>
+                <w:rFonts w:ascii="Times New Roman" w:hAnsi="Times New Roman" w:cs="Times New Roman"/>
+                <w:sz w:val="24"/>
+                <w:szCs w:val="24"/>
+              </w:rPr>
+              <w:t>Posielanie peniaze</w:t>
+            </w:r>
+          </w:p>
+        </w:tc>
+        <w:tc>
+          <w:tcPr>
+            <w:tcW w:w="4675" w:type="dxa"/>
+          </w:tcPr>
+          <w:p>
+            <w:pPr>
+              <w:cnfStyle w:val="000000000000" w:firstRow="0" w:lastRow="0" w:firstColumn="0" w:lastColumn="0" w:oddVBand="0" w:evenVBand="0" w:oddHBand="0" w:evenHBand="0" w:firstRowFirstColumn="0" w:firstRowLastColumn="0" w:lastRowFirstColumn="0" w:lastRowLastColumn="0"/>
+              <w:rPr>
+                <w:rFonts w:ascii="Times New Roman" w:hAnsi="Times New Roman" w:cs="Times New Roman"/>
+                <w:sz w:val="24"/>
+                <w:szCs w:val="24"/>
+              </w:rPr>
+            </w:pPr>
+            <w:r>
+              <w:rPr>
+                <w:rFonts w:ascii="Times New Roman" w:hAnsi="Times New Roman" w:cs="Times New Roman"/>
+                <w:sz w:val="24"/>
+                <w:szCs w:val="24"/>
+              </w:rPr>
+              <w:t>Zákazník posiela peniaze</w:t>
+            </w:r>
+          </w:p>
+        </w:tc>
+      </w:tr>
+      <w:tr>
+        <w:trPr>
+          <w:cnfStyle w:val="000000100000" w:firstRow="0" w:lastRow="0" w:firstColumn="0" w:lastColumn="0" w:oddVBand="0" w:evenVBand="0" w:oddHBand="1" w:evenHBand="0" w:firstRowFirstColumn="0" w:firstRowLastColumn="0" w:lastRowFirstColumn="0" w:lastRowLastColumn="0"/>
+        </w:trPr>
+        <w:tc>
+          <w:tcPr>
+            <w:cnfStyle w:val="001000000000" w:firstRow="0" w:lastRow="0" w:firstColumn="1" w:lastColumn="0" w:oddVBand="0" w:evenVBand="0" w:oddHBand="0" w:evenHBand="0" w:firstRowFirstColumn="0" w:firstRowLastColumn="0" w:lastRowFirstColumn="0" w:lastRowLastColumn="0"/>
+            <w:tcW w:w="4675" w:type="dxa"/>
+          </w:tcPr>
+          <w:p>
+            <w:pPr>
+              <w:rPr>
+                <w:rFonts w:ascii="Times New Roman" w:hAnsi="Times New Roman" w:cs="Times New Roman"/>
+                <w:sz w:val="24"/>
+                <w:szCs w:val="24"/>
+              </w:rPr>
+            </w:pPr>
+            <w:r>
+              <w:rPr>
+                <w:rFonts w:ascii="Times New Roman" w:hAnsi="Times New Roman" w:cs="Times New Roman"/>
+                <w:sz w:val="24"/>
+                <w:szCs w:val="24"/>
+              </w:rPr>
+              <w:t>Čakať na prepravu tovaru</w:t>
+            </w:r>
+          </w:p>
+        </w:tc>
+        <w:tc>
+          <w:tcPr>
+            <w:tcW w:w="4675" w:type="dxa"/>
+          </w:tcPr>
+          <w:p>
+            <w:pPr>
+              <w:cnfStyle w:val="000000100000" w:firstRow="0" w:lastRow="0" w:firstColumn="0" w:lastColumn="0" w:oddVBand="0" w:evenVBand="0" w:oddHBand="1" w:evenHBand="0" w:firstRowFirstColumn="0" w:firstRowLastColumn="0" w:lastRowFirstColumn="0" w:lastRowLastColumn="0"/>
+              <w:rPr>
+                <w:rFonts w:ascii="Times New Roman" w:hAnsi="Times New Roman" w:cs="Times New Roman"/>
+                <w:sz w:val="24"/>
+                <w:szCs w:val="24"/>
+              </w:rPr>
+            </w:pPr>
+            <w:r>
+              <w:rPr>
+                <w:rFonts w:ascii="Times New Roman" w:hAnsi="Times New Roman" w:cs="Times New Roman"/>
+                <w:sz w:val="24"/>
+                <w:szCs w:val="24"/>
+              </w:rPr>
+              <w:t>Zákazník čaká kým tovar bude prepravený</w:t>
+            </w:r>
+          </w:p>
+        </w:tc>
+      </w:tr>
+      <w:tr>
+        <w:tc>
+          <w:tcPr>
+            <w:cnfStyle w:val="001000000000" w:firstRow="0" w:lastRow="0" w:firstColumn="1" w:lastColumn="0" w:oddVBand="0" w:evenVBand="0" w:oddHBand="0" w:evenHBand="0" w:firstRowFirstColumn="0" w:firstRowLastColumn="0" w:lastRowFirstColumn="0" w:lastRowLastColumn="0"/>
+            <w:tcW w:w="4675" w:type="dxa"/>
+          </w:tcPr>
+          <w:p>
+            <w:pPr>
+              <w:rPr>
+                <w:rFonts w:ascii="Times New Roman" w:hAnsi="Times New Roman" w:cs="Times New Roman"/>
+                <w:sz w:val="24"/>
+                <w:szCs w:val="24"/>
+              </w:rPr>
+            </w:pPr>
+            <w:r>
+              <w:rPr>
+                <w:rFonts w:ascii="Times New Roman" w:hAnsi="Times New Roman" w:cs="Times New Roman"/>
+                <w:sz w:val="24"/>
+                <w:szCs w:val="24"/>
+              </w:rPr>
+              <w:t>Ide preprava tovaru</w:t>
+            </w:r>
+          </w:p>
+        </w:tc>
+        <w:tc>
+          <w:tcPr>
+            <w:tcW w:w="4675" w:type="dxa"/>
+          </w:tcPr>
+          <w:p>
+            <w:pPr>
+              <w:cnfStyle w:val="000000000000" w:firstRow="0" w:lastRow="0" w:firstColumn="0" w:lastColumn="0" w:oddVBand="0" w:evenVBand="0" w:oddHBand="0" w:evenHBand="0" w:firstRowFirstColumn="0" w:firstRowLastColumn="0" w:lastRowFirstColumn="0" w:lastRowLastColumn="0"/>
+              <w:rPr>
+                <w:rFonts w:ascii="Times New Roman" w:hAnsi="Times New Roman" w:cs="Times New Roman"/>
+                <w:sz w:val="24"/>
+                <w:szCs w:val="24"/>
+              </w:rPr>
+            </w:pPr>
+            <w:r>
+              <w:rPr>
+                <w:rFonts w:ascii="Times New Roman" w:hAnsi="Times New Roman" w:cs="Times New Roman"/>
+                <w:sz w:val="24"/>
+                <w:szCs w:val="24"/>
+              </w:rPr>
+              <w:t>Prepravný spoločnosť prepravuje tovar</w:t>
+            </w:r>
+          </w:p>
+        </w:tc>
+      </w:tr>
+      <w:tr>
+        <w:trPr>
+          <w:cnfStyle w:val="000000100000" w:firstRow="0" w:lastRow="0" w:firstColumn="0" w:lastColumn="0" w:oddVBand="0" w:evenVBand="0" w:oddHBand="1" w:evenHBand="0" w:firstRowFirstColumn="0" w:firstRowLastColumn="0" w:lastRowFirstColumn="0" w:lastRowLastColumn="0"/>
+        </w:trPr>
+        <w:tc>
+          <w:tcPr>
+            <w:cnfStyle w:val="001000000000" w:firstRow="0" w:lastRow="0" w:firstColumn="1" w:lastColumn="0" w:oddVBand="0" w:evenVBand="0" w:oddHBand="0" w:evenHBand="0" w:firstRowFirstColumn="0" w:firstRowLastColumn="0" w:lastRowFirstColumn="0" w:lastRowLastColumn="0"/>
+            <w:tcW w:w="4675" w:type="dxa"/>
+          </w:tcPr>
+          <w:p>
+            <w:pPr>
+              <w:rPr>
+                <w:rFonts w:ascii="Times New Roman" w:hAnsi="Times New Roman" w:cs="Times New Roman"/>
+                <w:sz w:val="24"/>
+                <w:szCs w:val="24"/>
+              </w:rPr>
+            </w:pPr>
+            <w:r>
+              <w:rPr>
+                <w:rFonts w:ascii="Times New Roman" w:hAnsi="Times New Roman" w:cs="Times New Roman"/>
+                <w:sz w:val="24"/>
+                <w:szCs w:val="24"/>
+              </w:rPr>
+              <w:t>Monitorovanie GPS</w:t>
+            </w:r>
+          </w:p>
+        </w:tc>
+        <w:tc>
+          <w:tcPr>
+            <w:tcW w:w="4675" w:type="dxa"/>
+          </w:tcPr>
+          <w:p>
+            <w:pPr>
+              <w:cnfStyle w:val="000000100000" w:firstRow="0" w:lastRow="0" w:firstColumn="0" w:lastColumn="0" w:oddVBand="0" w:evenVBand="0" w:oddHBand="1" w:evenHBand="0" w:firstRowFirstColumn="0" w:firstRowLastColumn="0" w:lastRowFirstColumn="0" w:lastRowLastColumn="0"/>
+              <w:rPr>
+                <w:rFonts w:ascii="Times New Roman" w:hAnsi="Times New Roman" w:cs="Times New Roman"/>
+                <w:sz w:val="24"/>
+                <w:szCs w:val="24"/>
+              </w:rPr>
+            </w:pPr>
+            <w:r>
+              <w:rPr>
+                <w:rFonts w:ascii="Times New Roman" w:hAnsi="Times New Roman" w:cs="Times New Roman"/>
+                <w:sz w:val="24"/>
+                <w:szCs w:val="24"/>
+              </w:rPr>
+              <w:t>Zákazník sleduje kde sa nachádza vozidlo s tovarom</w:t>
+            </w:r>
+          </w:p>
+        </w:tc>
+      </w:tr>
+      <w:tr>
+        <w:tc>
+          <w:tcPr>
+            <w:cnfStyle w:val="001000000000" w:firstRow="0" w:lastRow="0" w:firstColumn="1" w:lastColumn="0" w:oddVBand="0" w:evenVBand="0" w:oddHBand="0" w:evenHBand="0" w:firstRowFirstColumn="0" w:firstRowLastColumn="0" w:lastRowFirstColumn="0" w:lastRowLastColumn="0"/>
+            <w:tcW w:w="4675" w:type="dxa"/>
+          </w:tcPr>
+          <w:p>
+            <w:pPr>
+              <w:rPr>
+                <w:rFonts w:ascii="Times New Roman" w:hAnsi="Times New Roman" w:cs="Times New Roman"/>
+                <w:sz w:val="24"/>
+                <w:szCs w:val="24"/>
+              </w:rPr>
+            </w:pPr>
+            <w:r>
+              <w:rPr>
+                <w:rFonts w:ascii="Times New Roman" w:hAnsi="Times New Roman" w:cs="Times New Roman"/>
+                <w:sz w:val="24"/>
+                <w:szCs w:val="24"/>
+              </w:rPr>
+              <w:t>Koniec zmluvy</w:t>
+            </w:r>
+          </w:p>
+        </w:tc>
+        <w:tc>
+          <w:tcPr>
+            <w:tcW w:w="4675" w:type="dxa"/>
+          </w:tcPr>
+          <w:p>
+            <w:pPr>
+              <w:cnfStyle w:val="000000000000" w:firstRow="0" w:lastRow="0" w:firstColumn="0" w:lastColumn="0" w:oddVBand="0" w:evenVBand="0" w:oddHBand="0" w:evenHBand="0" w:firstRowFirstColumn="0" w:firstRowLastColumn="0" w:lastRowFirstColumn="0" w:lastRowLastColumn="0"/>
+              <w:rPr>
+                <w:rFonts w:ascii="Times New Roman" w:hAnsi="Times New Roman" w:cs="Times New Roman"/>
+                <w:sz w:val="24"/>
+                <w:szCs w:val="24"/>
+              </w:rPr>
+            </w:pPr>
+            <w:r>
+              <w:rPr>
+                <w:rFonts w:ascii="Times New Roman" w:hAnsi="Times New Roman" w:cs="Times New Roman"/>
+                <w:sz w:val="24"/>
+                <w:szCs w:val="24"/>
+              </w:rPr>
+              <w:t>Tovar je doručený, zmluva je úspešne ukončená</w:t>
+            </w:r>
+          </w:p>
+        </w:tc>
+      </w:tr>
+      <w:tr>
+        <w:trPr>
+          <w:cnfStyle w:val="000000100000" w:firstRow="0" w:lastRow="0" w:firstColumn="0" w:lastColumn="0" w:oddVBand="0" w:evenVBand="0" w:oddHBand="1" w:evenHBand="0" w:firstRowFirstColumn="0" w:firstRowLastColumn="0" w:lastRowFirstColumn="0" w:lastRowLastColumn="0"/>
+        </w:trPr>
+        <w:tc>
+          <w:tcPr>
+            <w:cnfStyle w:val="001000000000" w:firstRow="0" w:lastRow="0" w:firstColumn="1" w:lastColumn="0" w:oddVBand="0" w:evenVBand="0" w:oddHBand="0" w:evenHBand="0" w:firstRowFirstColumn="0" w:firstRowLastColumn="0" w:lastRowFirstColumn="0" w:lastRowLastColumn="0"/>
+            <w:tcW w:w="4675" w:type="dxa"/>
+          </w:tcPr>
+          <w:p>
+            <w:pPr>
+              <w:rPr>
+                <w:rFonts w:ascii="Times New Roman" w:hAnsi="Times New Roman" w:cs="Times New Roman"/>
+                <w:sz w:val="24"/>
+                <w:szCs w:val="24"/>
+              </w:rPr>
+            </w:pPr>
+            <w:r>
+              <w:rPr>
+                <w:rFonts w:ascii="Times New Roman" w:hAnsi="Times New Roman" w:cs="Times New Roman"/>
+                <w:sz w:val="24"/>
+                <w:szCs w:val="24"/>
+              </w:rPr>
+              <w:t>Skontrolovanie emailov (tam sú reklamácie)</w:t>
+            </w:r>
+          </w:p>
+        </w:tc>
+        <w:tc>
+          <w:tcPr>
+            <w:tcW w:w="4675" w:type="dxa"/>
+          </w:tcPr>
+          <w:p>
+            <w:pPr>
+              <w:cnfStyle w:val="000000100000" w:firstRow="0" w:lastRow="0" w:firstColumn="0" w:lastColumn="0" w:oddVBand="0" w:evenVBand="0" w:oddHBand="1" w:evenHBand="0" w:firstRowFirstColumn="0" w:firstRowLastColumn="0" w:lastRowFirstColumn="0" w:lastRowLastColumn="0"/>
+              <w:rPr>
+                <w:rFonts w:ascii="Times New Roman" w:hAnsi="Times New Roman" w:cs="Times New Roman"/>
+                <w:sz w:val="24"/>
+                <w:szCs w:val="24"/>
+              </w:rPr>
+            </w:pPr>
+            <w:r>
+              <w:rPr>
+                <w:rFonts w:ascii="Times New Roman" w:hAnsi="Times New Roman" w:cs="Times New Roman"/>
+                <w:sz w:val="24"/>
+                <w:szCs w:val="24"/>
+              </w:rPr>
+              <w:t>Administrátor systému skontroluje správy o reklamáciách</w:t>
+            </w:r>
+          </w:p>
+        </w:tc>
+      </w:tr>
+      <w:tr>
+        <w:tc>
+          <w:tcPr>
+            <w:cnfStyle w:val="001000000000" w:firstRow="0" w:lastRow="0" w:firstColumn="1" w:lastColumn="0" w:oddVBand="0" w:evenVBand="0" w:oddHBand="0" w:evenHBand="0" w:firstRowFirstColumn="0" w:firstRowLastColumn="0" w:lastRowFirstColumn="0" w:lastRowLastColumn="0"/>
+            <w:tcW w:w="4675" w:type="dxa"/>
+          </w:tcPr>
+          <w:p>
+            <w:pPr>
+              <w:rPr>
+                <w:rFonts w:ascii="Times New Roman" w:hAnsi="Times New Roman" w:cs="Times New Roman"/>
+                <w:sz w:val="24"/>
+                <w:szCs w:val="24"/>
+              </w:rPr>
+            </w:pPr>
+            <w:r>
+              <w:rPr>
+                <w:rFonts w:ascii="Times New Roman" w:hAnsi="Times New Roman" w:cs="Times New Roman"/>
+                <w:sz w:val="24"/>
+                <w:szCs w:val="24"/>
+              </w:rPr>
+              <w:t>Upravenie chyb, pomoc užívateľom</w:t>
+            </w:r>
+          </w:p>
+        </w:tc>
+        <w:tc>
+          <w:tcPr>
+            <w:tcW w:w="4675" w:type="dxa"/>
+          </w:tcPr>
+          <w:p>
+            <w:pPr>
+              <w:cnfStyle w:val="000000000000" w:firstRow="0" w:lastRow="0" w:firstColumn="0" w:lastColumn="0" w:oddVBand="0" w:evenVBand="0" w:oddHBand="0" w:evenHBand="0" w:firstRowFirstColumn="0" w:firstRowLastColumn="0" w:lastRowFirstColumn="0" w:lastRowLastColumn="0"/>
+              <w:rPr>
+                <w:rFonts w:ascii="Times New Roman" w:hAnsi="Times New Roman" w:cs="Times New Roman"/>
+                <w:sz w:val="24"/>
+                <w:szCs w:val="24"/>
+              </w:rPr>
+            </w:pPr>
+            <w:r>
+              <w:rPr>
+                <w:rFonts w:ascii="Times New Roman" w:hAnsi="Times New Roman" w:cs="Times New Roman"/>
+                <w:sz w:val="24"/>
+                <w:szCs w:val="24"/>
+              </w:rPr>
+              <w:t>Administrátor na základe získaných reklamácii opravy niečo v systéme</w:t>
+            </w:r>
+          </w:p>
+        </w:tc>
+      </w:tr>
+      <w:tr>
+        <w:trPr>
+          <w:cnfStyle w:val="000000100000" w:firstRow="0" w:lastRow="0" w:firstColumn="0" w:lastColumn="0" w:oddVBand="0" w:evenVBand="0" w:oddHBand="1" w:evenHBand="0" w:firstRowFirstColumn="0" w:firstRowLastColumn="0" w:lastRowFirstColumn="0" w:lastRowLastColumn="0"/>
+        </w:trPr>
+        <w:tc>
+          <w:tcPr>
+            <w:cnfStyle w:val="001000000000" w:firstRow="0" w:lastRow="0" w:firstColumn="1" w:lastColumn="0" w:oddVBand="0" w:evenVBand="0" w:oddHBand="0" w:evenHBand="0" w:firstRowFirstColumn="0" w:firstRowLastColumn="0" w:lastRowFirstColumn="0" w:lastRowLastColumn="0"/>
+            <w:tcW w:w="4675" w:type="dxa"/>
+          </w:tcPr>
+          <w:p>
+            <w:pPr>
+              <w:rPr>
+                <w:rFonts w:ascii="Times New Roman" w:hAnsi="Times New Roman" w:cs="Times New Roman"/>
+                <w:sz w:val="24"/>
+                <w:szCs w:val="24"/>
+              </w:rPr>
+            </w:pPr>
+            <w:r>
+              <w:rPr>
+                <w:rFonts w:ascii="Times New Roman" w:hAnsi="Times New Roman" w:cs="Times New Roman"/>
+                <w:sz w:val="24"/>
+                <w:szCs w:val="24"/>
+              </w:rPr>
+              <w:t>Odhlásenie</w:t>
+            </w:r>
+          </w:p>
+        </w:tc>
+        <w:tc>
+          <w:tcPr>
+            <w:tcW w:w="4675" w:type="dxa"/>
+          </w:tcPr>
+          <w:p>
+            <w:pPr>
+              <w:cnfStyle w:val="000000100000" w:firstRow="0" w:lastRow="0" w:firstColumn="0" w:lastColumn="0" w:oddVBand="0" w:evenVBand="0" w:oddHBand="1" w:evenHBand="0" w:firstRowFirstColumn="0" w:firstRowLastColumn="0" w:lastRowFirstColumn="0" w:lastRowLastColumn="0"/>
+              <w:rPr>
+                <w:rFonts w:ascii="Times New Roman" w:hAnsi="Times New Roman" w:cs="Times New Roman"/>
+                <w:sz w:val="24"/>
+                <w:szCs w:val="24"/>
+              </w:rPr>
+            </w:pPr>
+            <w:r>
+              <w:rPr>
+                <w:rFonts w:ascii="Times New Roman" w:hAnsi="Times New Roman" w:cs="Times New Roman"/>
+                <w:sz w:val="24"/>
+                <w:szCs w:val="24"/>
+              </w:rPr>
+              <w:t>Užívateľ sa odhlási zo systému</w:t>
+            </w:r>
+          </w:p>
+        </w:tc>
+      </w:tr>
+    </w:tbl>
+    <w:p>
+      <w:pPr>
+        <w:rPr>
+          <w:rFonts w:ascii="Times New Roman" w:hAnsi="Times New Roman" w:cs="Times New Roman"/>
+          <w:sz w:val="24"/>
+          <w:szCs w:val="24"/>
+          <w:lang w:val="en-US"/>
+        </w:rPr>
+      </w:pPr>
+    </w:p>
+    <w:p>
+      <w:pPr>
+        <w:rPr>
+          <w:rFonts w:ascii="Times New Roman" w:hAnsi="Times New Roman" w:cs="Times New Roman"/>
+          <w:sz w:val="24"/>
+          <w:szCs w:val="24"/>
+          <w:lang w:val="en-US"/>
+        </w:rPr>
+      </w:pPr>
+      <w:bookmarkStart w:id="1" w:name="_GoBack"/>
+      <w:bookmarkEnd w:id="1"/>
     </w:p>
     <w:sectPr>
       <w:pgSz w:w="12240" w:h="15840"/>
@@ -11772,6 +13659,81 @@
       <w:szCs w:val="18"/>
     </w:rPr>
   </w:style>
+  <w:style w:type="table" w:styleId="GridTable2">
+    <w:name w:val="Grid Table 2"/>
+    <w:basedOn w:val="TableNormal"/>
+    <w:uiPriority w:val="47"/>
+    <w:rsid w:val="008A26D2"/>
+    <w:pPr>
+      <w:spacing w:after="0" w:line="240" w:lineRule="auto"/>
+    </w:pPr>
+    <w:tblPr>
+      <w:tblStyleRowBandSize w:val="1"/>
+      <w:tblStyleColBandSize w:val="1"/>
+      <w:tblBorders>
+        <w:top w:val="single" w:sz="2" w:space="0" w:color="666666" w:themeColor="text1" w:themeTint="99"/>
+        <w:bottom w:val="single" w:sz="2" w:space="0" w:color="666666" w:themeColor="text1" w:themeTint="99"/>
+        <w:insideH w:val="single" w:sz="2" w:space="0" w:color="666666" w:themeColor="text1" w:themeTint="99"/>
+        <w:insideV w:val="single" w:sz="2" w:space="0" w:color="666666" w:themeColor="text1" w:themeTint="99"/>
+      </w:tblBorders>
+    </w:tblPr>
+    <w:tblStylePr w:type="firstRow">
+      <w:rPr>
+        <w:b/>
+        <w:bCs/>
+      </w:rPr>
+      <w:tblPr/>
+      <w:tcPr>
+        <w:tcBorders>
+          <w:top w:val="nil"/>
+          <w:bottom w:val="single" w:sz="12" w:space="0" w:color="666666" w:themeColor="text1" w:themeTint="99"/>
+          <w:insideH w:val="nil"/>
+          <w:insideV w:val="nil"/>
+        </w:tcBorders>
+        <w:shd w:val="clear" w:color="auto" w:fill="FFFFFF" w:themeFill="background1"/>
+      </w:tcPr>
+    </w:tblStylePr>
+    <w:tblStylePr w:type="lastRow">
+      <w:rPr>
+        <w:b/>
+        <w:bCs/>
+      </w:rPr>
+      <w:tblPr/>
+      <w:tcPr>
+        <w:tcBorders>
+          <w:top w:val="double" w:sz="2" w:space="0" w:color="666666" w:themeColor="text1" w:themeTint="99"/>
+          <w:bottom w:val="nil"/>
+          <w:insideH w:val="nil"/>
+          <w:insideV w:val="nil"/>
+        </w:tcBorders>
+        <w:shd w:val="clear" w:color="auto" w:fill="FFFFFF" w:themeFill="background1"/>
+      </w:tcPr>
+    </w:tblStylePr>
+    <w:tblStylePr w:type="firstCol">
+      <w:rPr>
+        <w:b/>
+        <w:bCs/>
+      </w:rPr>
+    </w:tblStylePr>
+    <w:tblStylePr w:type="lastCol">
+      <w:rPr>
+        <w:b/>
+        <w:bCs/>
+      </w:rPr>
+    </w:tblStylePr>
+    <w:tblStylePr w:type="band1Vert">
+      <w:tblPr/>
+      <w:tcPr>
+        <w:shd w:val="clear" w:color="auto" w:fill="CCCCCC" w:themeFill="text1" w:themeFillTint="33"/>
+      </w:tcPr>
+    </w:tblStylePr>
+    <w:tblStylePr w:type="band1Horz">
+      <w:tblPr/>
+      <w:tcPr>
+        <w:shd w:val="clear" w:color="auto" w:fill="CCCCCC" w:themeFill="text1" w:themeFillTint="33"/>
+      </w:tcPr>
+    </w:tblStylePr>
+  </w:style>
 </w:styles>
 </file>
 
@@ -12060,7 +14022,7 @@
 </file>
 
 <file path=customXml/itemProps2.xml><?xml version="1.0" encoding="utf-8"?>
-<ds:datastoreItem xmlns:ds="http://schemas.openxmlformats.org/officeDocument/2006/customXml" ds:itemID="{CD0EF6B1-B43C-493D-86EF-34947E997BB9}">
+<ds:datastoreItem xmlns:ds="http://schemas.openxmlformats.org/officeDocument/2006/customXml" ds:itemID="{86CF241C-5695-443F-921B-EEA7528C331E}">
   <ds:schemaRefs>
     <ds:schemaRef ds:uri="http://schemas.openxmlformats.org/officeDocument/2006/bibliography"/>
   </ds:schemaRefs>

</xml_diff>